<commit_message>
[T2] EJ6 - Nueva nomenclatura
Nueva nomenclatura:
[Tanda] Ejercicio - Cambio(s) realizado(s)
</commit_message>
<xml_diff>
--- a/2_Subnetting Ejercicios/DEAW_UD2_Subneting_ejercicios.docx
+++ b/2_Subnetting Ejercicios/DEAW_UD2_Subneting_ejercicios.docx
@@ -66,12 +66,97 @@
     <w:p>
       <w:pPr>
         <w:pStyle w:val="Arial12"/>
-        <w:spacing w:before="120" w:after="120"/>
-        <w:ind w:left="709" w:firstLine="0"/>
-        <w:rPr>
-          <w:rFonts w:cs="Arial"/>
-        </w:rPr>
-      </w:pPr>
+        <w:numPr>
+          <w:ilvl w:val="0"/>
+          <w:numId w:val="12"/>
+        </w:numPr>
+        <w:spacing w:before="120" w:after="120"/>
+        <w:rPr>
+          <w:rFonts w:cs="Arial"/>
+        </w:rPr>
+      </w:pPr>
+      <w:r>
+        <w:rPr>
+          <w:rFonts w:cs="Arial"/>
+        </w:rPr>
+        <w:t>0.0.0.0 – 127.255.255.255</w:t>
+      </w:r>
+    </w:p>
+    <w:p>
+      <w:pPr>
+        <w:pStyle w:val="Arial12"/>
+        <w:numPr>
+          <w:ilvl w:val="0"/>
+          <w:numId w:val="12"/>
+        </w:numPr>
+        <w:spacing w:before="120" w:after="120"/>
+        <w:rPr>
+          <w:rFonts w:cs="Arial"/>
+        </w:rPr>
+      </w:pPr>
+      <w:r>
+        <w:rPr>
+          <w:rFonts w:cs="Arial"/>
+        </w:rPr>
+        <w:t>128.0.0.0 – 191.255.255.255</w:t>
+      </w:r>
+    </w:p>
+    <w:p>
+      <w:pPr>
+        <w:pStyle w:val="Arial12"/>
+        <w:numPr>
+          <w:ilvl w:val="0"/>
+          <w:numId w:val="12"/>
+        </w:numPr>
+        <w:spacing w:before="120" w:after="120"/>
+        <w:rPr>
+          <w:rFonts w:cs="Arial"/>
+        </w:rPr>
+      </w:pPr>
+      <w:r>
+        <w:rPr>
+          <w:rFonts w:cs="Arial"/>
+        </w:rPr>
+        <w:t>192.0.0.0 – 223.255.255.255</w:t>
+      </w:r>
+    </w:p>
+    <w:p>
+      <w:pPr>
+        <w:pStyle w:val="Arial12"/>
+        <w:numPr>
+          <w:ilvl w:val="0"/>
+          <w:numId w:val="12"/>
+        </w:numPr>
+        <w:spacing w:before="120" w:after="120"/>
+        <w:rPr>
+          <w:rFonts w:cs="Arial"/>
+        </w:rPr>
+      </w:pPr>
+      <w:r>
+        <w:rPr>
+          <w:rFonts w:cs="Arial"/>
+        </w:rPr>
+        <w:t>224.0.0.0 – 239.255.255.255</w:t>
+      </w:r>
+    </w:p>
+    <w:p>
+      <w:pPr>
+        <w:pStyle w:val="Arial12"/>
+        <w:numPr>
+          <w:ilvl w:val="0"/>
+          <w:numId w:val="12"/>
+        </w:numPr>
+        <w:spacing w:before="120" w:after="120"/>
+        <w:rPr>
+          <w:rFonts w:cs="Arial"/>
+        </w:rPr>
+      </w:pPr>
+      <w:r>
+        <w:rPr>
+          <w:rFonts w:cs="Arial"/>
+        </w:rPr>
+        <w:t>240.0.0.0 – 255.255.255.255</w:t>
+      </w:r>
     </w:p>
     <w:p>
       <w:pPr>
@@ -338,31 +423,18 @@
                 <w:color w:val="2F5496"/>
               </w:rPr>
             </w:pPr>
-          </w:p>
-        </w:tc>
-        <w:tc>
-          <w:tcPr>
-            <w:tcW w:w="1985" w:type="dxa"/>
-            <w:tcBorders>
-              <w:top w:val="single" w:sz="4" w:space="0" w:color="auto"/>
-              <w:left w:val="single" w:sz="4" w:space="0" w:color="auto"/>
-              <w:bottom w:val="single" w:sz="4" w:space="0" w:color="auto"/>
-              <w:right w:val="single" w:sz="4" w:space="0" w:color="auto"/>
-            </w:tcBorders>
-            <w:shd w:val="clear" w:color="auto" w:fill="auto"/>
-          </w:tcPr>
-          <w:p>
-            <w:pPr>
+            <w:r>
               <w:rPr>
                 <w:rFonts w:ascii="Arial" w:hAnsi="Arial" w:cs="Arial"/>
                 <w:color w:val="2F5496"/>
               </w:rPr>
-            </w:pPr>
-          </w:p>
-        </w:tc>
-        <w:tc>
-          <w:tcPr>
-            <w:tcW w:w="1276" w:type="dxa"/>
+              <w:t>192.168.1.128</w:t>
+            </w:r>
+          </w:p>
+        </w:tc>
+        <w:tc>
+          <w:tcPr>
+            <w:tcW w:w="1985" w:type="dxa"/>
             <w:tcBorders>
               <w:top w:val="single" w:sz="4" w:space="0" w:color="auto"/>
               <w:left w:val="single" w:sz="4" w:space="0" w:color="auto"/>
@@ -378,6 +450,40 @@
                 <w:color w:val="2F5496"/>
               </w:rPr>
             </w:pPr>
+            <w:r>
+              <w:rPr>
+                <w:rFonts w:ascii="Arial" w:hAnsi="Arial" w:cs="Arial"/>
+                <w:color w:val="2F5496"/>
+              </w:rPr>
+              <w:t>192.168.1.255</w:t>
+            </w:r>
+          </w:p>
+        </w:tc>
+        <w:tc>
+          <w:tcPr>
+            <w:tcW w:w="1276" w:type="dxa"/>
+            <w:tcBorders>
+              <w:top w:val="single" w:sz="4" w:space="0" w:color="auto"/>
+              <w:left w:val="single" w:sz="4" w:space="0" w:color="auto"/>
+              <w:bottom w:val="single" w:sz="4" w:space="0" w:color="auto"/>
+              <w:right w:val="single" w:sz="4" w:space="0" w:color="auto"/>
+            </w:tcBorders>
+            <w:shd w:val="clear" w:color="auto" w:fill="auto"/>
+          </w:tcPr>
+          <w:p>
+            <w:pPr>
+              <w:rPr>
+                <w:rFonts w:ascii="Arial" w:hAnsi="Arial" w:cs="Arial"/>
+                <w:color w:val="2F5496"/>
+              </w:rPr>
+            </w:pPr>
+            <w:r>
+              <w:rPr>
+                <w:rFonts w:ascii="Arial" w:hAnsi="Arial" w:cs="Arial"/>
+                <w:color w:val="2F5496"/>
+              </w:rPr>
+              <w:t>126</w:t>
+            </w:r>
           </w:p>
         </w:tc>
       </w:tr>
@@ -459,31 +565,18 @@
                 <w:color w:val="2F5496"/>
               </w:rPr>
             </w:pPr>
-          </w:p>
-        </w:tc>
-        <w:tc>
-          <w:tcPr>
-            <w:tcW w:w="1985" w:type="dxa"/>
-            <w:tcBorders>
-              <w:top w:val="single" w:sz="4" w:space="0" w:color="auto"/>
-              <w:left w:val="single" w:sz="4" w:space="0" w:color="auto"/>
-              <w:bottom w:val="single" w:sz="4" w:space="0" w:color="auto"/>
-              <w:right w:val="single" w:sz="4" w:space="0" w:color="auto"/>
-            </w:tcBorders>
-            <w:shd w:val="clear" w:color="auto" w:fill="auto"/>
-          </w:tcPr>
-          <w:p>
-            <w:pPr>
+            <w:r>
               <w:rPr>
                 <w:rFonts w:ascii="Arial" w:hAnsi="Arial" w:cs="Arial"/>
                 <w:color w:val="2F5496"/>
               </w:rPr>
-            </w:pPr>
-          </w:p>
-        </w:tc>
-        <w:tc>
-          <w:tcPr>
-            <w:tcW w:w="1276" w:type="dxa"/>
+              <w:t>200.1.17.0</w:t>
+            </w:r>
+          </w:p>
+        </w:tc>
+        <w:tc>
+          <w:tcPr>
+            <w:tcW w:w="1985" w:type="dxa"/>
             <w:tcBorders>
               <w:top w:val="single" w:sz="4" w:space="0" w:color="auto"/>
               <w:left w:val="single" w:sz="4" w:space="0" w:color="auto"/>
@@ -499,6 +592,40 @@
                 <w:color w:val="2F5496"/>
               </w:rPr>
             </w:pPr>
+            <w:r>
+              <w:rPr>
+                <w:rFonts w:ascii="Arial" w:hAnsi="Arial" w:cs="Arial"/>
+                <w:color w:val="2F5496"/>
+              </w:rPr>
+              <w:t>200.1.17.255</w:t>
+            </w:r>
+          </w:p>
+        </w:tc>
+        <w:tc>
+          <w:tcPr>
+            <w:tcW w:w="1276" w:type="dxa"/>
+            <w:tcBorders>
+              <w:top w:val="single" w:sz="4" w:space="0" w:color="auto"/>
+              <w:left w:val="single" w:sz="4" w:space="0" w:color="auto"/>
+              <w:bottom w:val="single" w:sz="4" w:space="0" w:color="auto"/>
+              <w:right w:val="single" w:sz="4" w:space="0" w:color="auto"/>
+            </w:tcBorders>
+            <w:shd w:val="clear" w:color="auto" w:fill="auto"/>
+          </w:tcPr>
+          <w:p>
+            <w:pPr>
+              <w:rPr>
+                <w:rFonts w:ascii="Arial" w:hAnsi="Arial" w:cs="Arial"/>
+                <w:color w:val="2F5496"/>
+              </w:rPr>
+            </w:pPr>
+            <w:r>
+              <w:rPr>
+                <w:rFonts w:ascii="Arial" w:hAnsi="Arial" w:cs="Arial"/>
+                <w:color w:val="2F5496"/>
+              </w:rPr>
+              <w:t>254</w:t>
+            </w:r>
           </w:p>
         </w:tc>
       </w:tr>
@@ -580,31 +707,18 @@
                 <w:color w:val="2F5496"/>
               </w:rPr>
             </w:pPr>
-          </w:p>
-        </w:tc>
-        <w:tc>
-          <w:tcPr>
-            <w:tcW w:w="1985" w:type="dxa"/>
-            <w:tcBorders>
-              <w:top w:val="single" w:sz="4" w:space="0" w:color="auto"/>
-              <w:left w:val="single" w:sz="4" w:space="0" w:color="auto"/>
-              <w:bottom w:val="single" w:sz="4" w:space="0" w:color="auto"/>
-              <w:right w:val="single" w:sz="4" w:space="0" w:color="auto"/>
-            </w:tcBorders>
-            <w:shd w:val="clear" w:color="auto" w:fill="auto"/>
-          </w:tcPr>
-          <w:p>
-            <w:pPr>
+            <w:r>
               <w:rPr>
                 <w:rFonts w:ascii="Arial" w:hAnsi="Arial" w:cs="Arial"/>
                 <w:color w:val="2F5496"/>
               </w:rPr>
-            </w:pPr>
-          </w:p>
-        </w:tc>
-        <w:tc>
-          <w:tcPr>
-            <w:tcW w:w="1276" w:type="dxa"/>
+              <w:t>133.32.4.32</w:t>
+            </w:r>
+          </w:p>
+        </w:tc>
+        <w:tc>
+          <w:tcPr>
+            <w:tcW w:w="1985" w:type="dxa"/>
             <w:tcBorders>
               <w:top w:val="single" w:sz="4" w:space="0" w:color="auto"/>
               <w:left w:val="single" w:sz="4" w:space="0" w:color="auto"/>
@@ -620,6 +734,40 @@
                 <w:color w:val="2F5496"/>
               </w:rPr>
             </w:pPr>
+            <w:r>
+              <w:rPr>
+                <w:rFonts w:ascii="Arial" w:hAnsi="Arial" w:cs="Arial"/>
+                <w:color w:val="2F5496"/>
+              </w:rPr>
+              <w:t>133.32.4.63</w:t>
+            </w:r>
+          </w:p>
+        </w:tc>
+        <w:tc>
+          <w:tcPr>
+            <w:tcW w:w="1276" w:type="dxa"/>
+            <w:tcBorders>
+              <w:top w:val="single" w:sz="4" w:space="0" w:color="auto"/>
+              <w:left w:val="single" w:sz="4" w:space="0" w:color="auto"/>
+              <w:bottom w:val="single" w:sz="4" w:space="0" w:color="auto"/>
+              <w:right w:val="single" w:sz="4" w:space="0" w:color="auto"/>
+            </w:tcBorders>
+            <w:shd w:val="clear" w:color="auto" w:fill="auto"/>
+          </w:tcPr>
+          <w:p>
+            <w:pPr>
+              <w:rPr>
+                <w:rFonts w:ascii="Arial" w:hAnsi="Arial" w:cs="Arial"/>
+                <w:color w:val="2F5496"/>
+              </w:rPr>
+            </w:pPr>
+            <w:r>
+              <w:rPr>
+                <w:rFonts w:ascii="Arial" w:hAnsi="Arial" w:cs="Arial"/>
+                <w:color w:val="2F5496"/>
+              </w:rPr>
+              <w:t>30</w:t>
+            </w:r>
           </w:p>
         </w:tc>
       </w:tr>
@@ -701,31 +849,18 @@
                 <w:color w:val="2F5496"/>
               </w:rPr>
             </w:pPr>
-          </w:p>
-        </w:tc>
-        <w:tc>
-          <w:tcPr>
-            <w:tcW w:w="1985" w:type="dxa"/>
-            <w:tcBorders>
-              <w:top w:val="single" w:sz="4" w:space="0" w:color="auto"/>
-              <w:left w:val="single" w:sz="4" w:space="0" w:color="auto"/>
-              <w:bottom w:val="single" w:sz="4" w:space="0" w:color="auto"/>
-              <w:right w:val="single" w:sz="4" w:space="0" w:color="auto"/>
-            </w:tcBorders>
-            <w:shd w:val="clear" w:color="auto" w:fill="auto"/>
-          </w:tcPr>
-          <w:p>
-            <w:pPr>
+            <w:r>
               <w:rPr>
                 <w:rFonts w:ascii="Arial" w:hAnsi="Arial" w:cs="Arial"/>
                 <w:color w:val="2F5496"/>
               </w:rPr>
-            </w:pPr>
-          </w:p>
-        </w:tc>
-        <w:tc>
-          <w:tcPr>
-            <w:tcW w:w="1276" w:type="dxa"/>
+              <w:t>132.4.0.0</w:t>
+            </w:r>
+          </w:p>
+        </w:tc>
+        <w:tc>
+          <w:tcPr>
+            <w:tcW w:w="1985" w:type="dxa"/>
             <w:tcBorders>
               <w:top w:val="single" w:sz="4" w:space="0" w:color="auto"/>
               <w:left w:val="single" w:sz="4" w:space="0" w:color="auto"/>
@@ -741,6 +876,40 @@
                 <w:color w:val="2F5496"/>
               </w:rPr>
             </w:pPr>
+            <w:r>
+              <w:rPr>
+                <w:rFonts w:ascii="Arial" w:hAnsi="Arial" w:cs="Arial"/>
+                <w:color w:val="2F5496"/>
+              </w:rPr>
+              <w:t>132.4.255.255</w:t>
+            </w:r>
+          </w:p>
+        </w:tc>
+        <w:tc>
+          <w:tcPr>
+            <w:tcW w:w="1276" w:type="dxa"/>
+            <w:tcBorders>
+              <w:top w:val="single" w:sz="4" w:space="0" w:color="auto"/>
+              <w:left w:val="single" w:sz="4" w:space="0" w:color="auto"/>
+              <w:bottom w:val="single" w:sz="4" w:space="0" w:color="auto"/>
+              <w:right w:val="single" w:sz="4" w:space="0" w:color="auto"/>
+            </w:tcBorders>
+            <w:shd w:val="clear" w:color="auto" w:fill="auto"/>
+          </w:tcPr>
+          <w:p>
+            <w:pPr>
+              <w:rPr>
+                <w:rFonts w:ascii="Arial" w:hAnsi="Arial" w:cs="Arial"/>
+                <w:color w:val="2F5496"/>
+              </w:rPr>
+            </w:pPr>
+            <w:r>
+              <w:rPr>
+                <w:rFonts w:ascii="Arial" w:hAnsi="Arial" w:cs="Arial"/>
+                <w:color w:val="2F5496"/>
+              </w:rPr>
+              <w:t>65534</w:t>
+            </w:r>
           </w:p>
         </w:tc>
       </w:tr>
@@ -822,31 +991,18 @@
                 <w:color w:val="2F5496"/>
               </w:rPr>
             </w:pPr>
-          </w:p>
-        </w:tc>
-        <w:tc>
-          <w:tcPr>
-            <w:tcW w:w="1985" w:type="dxa"/>
-            <w:tcBorders>
-              <w:top w:val="single" w:sz="4" w:space="0" w:color="auto"/>
-              <w:left w:val="single" w:sz="4" w:space="0" w:color="auto"/>
-              <w:bottom w:val="single" w:sz="4" w:space="0" w:color="auto"/>
-              <w:right w:val="single" w:sz="4" w:space="0" w:color="auto"/>
-            </w:tcBorders>
-            <w:shd w:val="clear" w:color="auto" w:fill="auto"/>
-          </w:tcPr>
-          <w:p>
-            <w:pPr>
+            <w:r>
               <w:rPr>
                 <w:rFonts w:ascii="Arial" w:hAnsi="Arial" w:cs="Arial"/>
                 <w:color w:val="2F5496"/>
               </w:rPr>
-            </w:pPr>
-          </w:p>
-        </w:tc>
-        <w:tc>
-          <w:tcPr>
-            <w:tcW w:w="1276" w:type="dxa"/>
+              <w:t>222.43.15.0</w:t>
+            </w:r>
+          </w:p>
+        </w:tc>
+        <w:tc>
+          <w:tcPr>
+            <w:tcW w:w="1985" w:type="dxa"/>
             <w:tcBorders>
               <w:top w:val="single" w:sz="4" w:space="0" w:color="auto"/>
               <w:left w:val="single" w:sz="4" w:space="0" w:color="auto"/>
@@ -862,6 +1018,40 @@
                 <w:color w:val="2F5496"/>
               </w:rPr>
             </w:pPr>
+            <w:r>
+              <w:rPr>
+                <w:rFonts w:ascii="Arial" w:hAnsi="Arial" w:cs="Arial"/>
+                <w:color w:val="2F5496"/>
+              </w:rPr>
+              <w:t>222.43.15.255</w:t>
+            </w:r>
+          </w:p>
+        </w:tc>
+        <w:tc>
+          <w:tcPr>
+            <w:tcW w:w="1276" w:type="dxa"/>
+            <w:tcBorders>
+              <w:top w:val="single" w:sz="4" w:space="0" w:color="auto"/>
+              <w:left w:val="single" w:sz="4" w:space="0" w:color="auto"/>
+              <w:bottom w:val="single" w:sz="4" w:space="0" w:color="auto"/>
+              <w:right w:val="single" w:sz="4" w:space="0" w:color="auto"/>
+            </w:tcBorders>
+            <w:shd w:val="clear" w:color="auto" w:fill="auto"/>
+          </w:tcPr>
+          <w:p>
+            <w:pPr>
+              <w:rPr>
+                <w:rFonts w:ascii="Arial" w:hAnsi="Arial" w:cs="Arial"/>
+                <w:color w:val="2F5496"/>
+              </w:rPr>
+            </w:pPr>
+            <w:r>
+              <w:rPr>
+                <w:rFonts w:ascii="Arial" w:hAnsi="Arial" w:cs="Arial"/>
+                <w:color w:val="2F5496"/>
+              </w:rPr>
+              <w:t>254</w:t>
+            </w:r>
           </w:p>
         </w:tc>
       </w:tr>
@@ -943,31 +1133,18 @@
                 <w:color w:val="2F5496"/>
               </w:rPr>
             </w:pPr>
-          </w:p>
-        </w:tc>
-        <w:tc>
-          <w:tcPr>
-            <w:tcW w:w="1985" w:type="dxa"/>
-            <w:tcBorders>
-              <w:top w:val="single" w:sz="4" w:space="0" w:color="auto"/>
-              <w:left w:val="single" w:sz="4" w:space="0" w:color="auto"/>
-              <w:bottom w:val="single" w:sz="4" w:space="0" w:color="auto"/>
-              <w:right w:val="single" w:sz="4" w:space="0" w:color="auto"/>
-            </w:tcBorders>
-            <w:shd w:val="clear" w:color="auto" w:fill="auto"/>
-          </w:tcPr>
-          <w:p>
-            <w:pPr>
+            <w:r>
               <w:rPr>
                 <w:rFonts w:ascii="Arial" w:hAnsi="Arial" w:cs="Arial"/>
                 <w:color w:val="2F5496"/>
               </w:rPr>
-            </w:pPr>
-          </w:p>
-        </w:tc>
-        <w:tc>
-          <w:tcPr>
-            <w:tcW w:w="1276" w:type="dxa"/>
+              <w:t>192.168.0.0</w:t>
+            </w:r>
+          </w:p>
+        </w:tc>
+        <w:tc>
+          <w:tcPr>
+            <w:tcW w:w="1985" w:type="dxa"/>
             <w:tcBorders>
               <w:top w:val="single" w:sz="4" w:space="0" w:color="auto"/>
               <w:left w:val="single" w:sz="4" w:space="0" w:color="auto"/>
@@ -983,6 +1160,40 @@
                 <w:color w:val="2F5496"/>
               </w:rPr>
             </w:pPr>
+            <w:r>
+              <w:rPr>
+                <w:rFonts w:ascii="Arial" w:hAnsi="Arial" w:cs="Arial"/>
+                <w:color w:val="2F5496"/>
+              </w:rPr>
+              <w:t>192.168.0.63</w:t>
+            </w:r>
+          </w:p>
+        </w:tc>
+        <w:tc>
+          <w:tcPr>
+            <w:tcW w:w="1276" w:type="dxa"/>
+            <w:tcBorders>
+              <w:top w:val="single" w:sz="4" w:space="0" w:color="auto"/>
+              <w:left w:val="single" w:sz="4" w:space="0" w:color="auto"/>
+              <w:bottom w:val="single" w:sz="4" w:space="0" w:color="auto"/>
+              <w:right w:val="single" w:sz="4" w:space="0" w:color="auto"/>
+            </w:tcBorders>
+            <w:shd w:val="clear" w:color="auto" w:fill="auto"/>
+          </w:tcPr>
+          <w:p>
+            <w:pPr>
+              <w:rPr>
+                <w:rFonts w:ascii="Arial" w:hAnsi="Arial" w:cs="Arial"/>
+                <w:color w:val="2F5496"/>
+              </w:rPr>
+            </w:pPr>
+            <w:r>
+              <w:rPr>
+                <w:rFonts w:ascii="Arial" w:hAnsi="Arial" w:cs="Arial"/>
+                <w:color w:val="2F5496"/>
+              </w:rPr>
+              <w:t>62</w:t>
+            </w:r>
           </w:p>
         </w:tc>
       </w:tr>
@@ -990,8 +1201,1274 @@
     <w:p>
       <w:pPr>
         <w:pStyle w:val="Arial12"/>
+        <w:numPr>
+          <w:ilvl w:val="0"/>
+          <w:numId w:val="13"/>
+        </w:numPr>
+        <w:spacing w:before="120" w:after="120"/>
+        <w:rPr>
+          <w:rFonts w:cs="Arial"/>
+        </w:rPr>
+      </w:pPr>
+      <w:r>
+        <w:rPr>
+          <w:rFonts w:cs="Arial"/>
+        </w:rPr>
+        <w:t xml:space="preserve">IP (Binary): </w:t>
+      </w:r>
+      <w:r>
+        <w:rPr>
+          <w:rFonts w:cs="Arial"/>
+        </w:rPr>
+        <w:tab/>
+      </w:r>
+      <w:r>
+        <w:rPr>
+          <w:rFonts w:cs="Arial"/>
+        </w:rPr>
+        <w:t>11000000.10101000.00000001.10000010</w:t>
+      </w:r>
+    </w:p>
+    <w:p>
+      <w:pPr>
+        <w:pStyle w:val="Arial12"/>
+        <w:spacing w:before="120" w:after="120"/>
+        <w:rPr>
+          <w:rFonts w:cs="Arial"/>
+        </w:rPr>
+      </w:pPr>
+      <w:r>
+        <w:rPr>
+          <w:rFonts w:cs="Arial"/>
+        </w:rPr>
+        <w:t>Mask:</w:t>
+      </w:r>
+      <w:r>
+        <w:rPr>
+          <w:rFonts w:cs="Arial"/>
+        </w:rPr>
+        <w:tab/>
+      </w:r>
+      <w:r>
+        <w:rPr>
+          <w:rFonts w:cs="Arial"/>
+        </w:rPr>
+        <w:tab/>
+        <w:t>11111111.11111111.11111111.10000000</w:t>
+      </w:r>
+    </w:p>
+    <w:p>
+      <w:pPr>
+        <w:pStyle w:val="Arial12"/>
+        <w:spacing w:before="120" w:after="120"/>
+        <w:rPr>
+          <w:rFonts w:cs="Arial"/>
+        </w:rPr>
+      </w:pPr>
+      <w:r>
+        <w:rPr>
+          <w:rFonts w:cs="Arial"/>
+        </w:rPr>
+        <w:t>Subred:</w:t>
+      </w:r>
+      <w:r>
+        <w:rPr>
+          <w:rFonts w:cs="Arial"/>
+        </w:rPr>
+        <w:tab/>
+      </w:r>
+      <w:r>
+        <w:rPr>
+          <w:rFonts w:cs="Arial"/>
+        </w:rPr>
+        <w:t>11000000.10101000.00000001.</w:t>
+      </w:r>
+      <w:r>
+        <w:rPr>
+          <w:rFonts w:cs="Arial"/>
+        </w:rPr>
+        <w:t>10000000</w:t>
+      </w:r>
+    </w:p>
+    <w:p>
+      <w:pPr>
+        <w:pStyle w:val="Arial12"/>
+        <w:spacing w:before="120" w:after="120"/>
+        <w:rPr>
+          <w:rFonts w:cs="Arial"/>
+        </w:rPr>
+      </w:pPr>
+      <w:r>
+        <w:rPr>
+          <w:rFonts w:cs="Arial"/>
+        </w:rPr>
+        <w:tab/>
+      </w:r>
+      <w:r>
+        <w:rPr>
+          <w:rFonts w:cs="Arial"/>
+        </w:rPr>
+        <w:tab/>
+      </w:r>
+      <w:r>
+        <w:rPr>
+          <w:rFonts w:cs="Arial"/>
+        </w:rPr>
+        <w:t>192.168.1.128</w:t>
+      </w:r>
+    </w:p>
+    <w:p>
+      <w:pPr>
+        <w:pStyle w:val="Arial12"/>
+        <w:spacing w:before="120" w:after="120"/>
+        <w:rPr>
+          <w:rFonts w:cs="Arial"/>
+        </w:rPr>
+      </w:pPr>
+      <w:r>
+        <w:rPr>
+          <w:rFonts w:cs="Arial"/>
+        </w:rPr>
+        <w:t>Broadcast:</w:t>
+      </w:r>
+      <w:r>
+        <w:rPr>
+          <w:rFonts w:cs="Arial"/>
+        </w:rPr>
+        <w:tab/>
+      </w:r>
+      <w:r>
+        <w:rPr>
+          <w:rFonts w:cs="Arial"/>
+        </w:rPr>
+        <w:t>11000000.10101000.00000001.</w:t>
+      </w:r>
+      <w:r>
+        <w:rPr>
+          <w:rFonts w:cs="Arial"/>
+        </w:rPr>
+        <w:t>1</w:t>
+      </w:r>
+      <w:r>
+        <w:rPr>
+          <w:rFonts w:cs="Arial"/>
+        </w:rPr>
+        <w:t>1111111</w:t>
+      </w:r>
+    </w:p>
+    <w:p>
+      <w:pPr>
+        <w:pStyle w:val="Arial12"/>
+        <w:spacing w:before="120" w:after="120"/>
+        <w:rPr>
+          <w:rFonts w:cs="Arial"/>
+        </w:rPr>
+      </w:pPr>
+      <w:r>
+        <w:rPr>
+          <w:rFonts w:cs="Arial"/>
+        </w:rPr>
+        <w:tab/>
+      </w:r>
+      <w:r>
+        <w:rPr>
+          <w:rFonts w:cs="Arial"/>
+        </w:rPr>
+        <w:tab/>
+      </w:r>
+      <w:r>
+        <w:rPr>
+          <w:rFonts w:cs="Arial"/>
+        </w:rPr>
+        <w:t>192.168.1.255</w:t>
+      </w:r>
+    </w:p>
+    <w:p>
+      <w:pPr>
+        <w:pStyle w:val="Arial12"/>
+        <w:spacing w:before="120" w:after="120"/>
+        <w:rPr>
+          <w:rFonts w:cs="Arial"/>
+        </w:rPr>
+      </w:pPr>
+    </w:p>
+    <w:p>
+      <w:pPr>
+        <w:pStyle w:val="Arial12"/>
+        <w:numPr>
+          <w:ilvl w:val="0"/>
+          <w:numId w:val="13"/>
+        </w:numPr>
+        <w:spacing w:before="120" w:after="120"/>
+        <w:rPr>
+          <w:rFonts w:cs="Arial"/>
+        </w:rPr>
+      </w:pPr>
+      <w:r>
+        <w:rPr>
+          <w:rFonts w:cs="Arial"/>
+        </w:rPr>
+        <w:t xml:space="preserve">IP (Binary): </w:t>
+      </w:r>
+      <w:r>
+        <w:rPr>
+          <w:rFonts w:cs="Arial"/>
+        </w:rPr>
+        <w:tab/>
+      </w:r>
+      <w:r>
+        <w:rPr>
+          <w:rFonts w:cs="Arial"/>
+        </w:rPr>
+        <w:t>11001000.00000001.00010001.00001111</w:t>
+      </w:r>
+    </w:p>
+    <w:p>
+      <w:pPr>
+        <w:pStyle w:val="Arial12"/>
+        <w:spacing w:before="120" w:after="120"/>
+        <w:rPr>
+          <w:rFonts w:cs="Arial"/>
+        </w:rPr>
+      </w:pPr>
+      <w:r>
+        <w:rPr>
+          <w:rFonts w:cs="Arial"/>
+        </w:rPr>
+        <w:t>Mask:</w:t>
+      </w:r>
+      <w:r>
+        <w:rPr>
+          <w:rFonts w:cs="Arial"/>
+        </w:rPr>
+        <w:tab/>
+      </w:r>
+      <w:r>
+        <w:rPr>
+          <w:rFonts w:cs="Arial"/>
+        </w:rPr>
+        <w:tab/>
+      </w:r>
+      <w:r>
+        <w:rPr>
+          <w:rFonts w:cs="Arial"/>
+        </w:rPr>
+        <w:t>11111111.11111111.11111111.</w:t>
+      </w:r>
+      <w:r>
+        <w:rPr>
+          <w:rFonts w:cs="Arial"/>
+        </w:rPr>
+        <w:t>0</w:t>
+      </w:r>
+      <w:r>
+        <w:rPr>
+          <w:rFonts w:cs="Arial"/>
+        </w:rPr>
+        <w:t>0000000</w:t>
+      </w:r>
+    </w:p>
+    <w:p>
+      <w:pPr>
+        <w:pStyle w:val="Arial12"/>
+        <w:spacing w:before="120" w:after="120"/>
+        <w:rPr>
+          <w:rFonts w:cs="Arial"/>
+        </w:rPr>
+      </w:pPr>
+      <w:r>
+        <w:rPr>
+          <w:rFonts w:cs="Arial"/>
+        </w:rPr>
+        <w:t>Subred:</w:t>
+      </w:r>
+      <w:r>
+        <w:rPr>
+          <w:rFonts w:cs="Arial"/>
+        </w:rPr>
+        <w:tab/>
+      </w:r>
+      <w:r>
+        <w:rPr>
+          <w:rFonts w:cs="Arial"/>
+        </w:rPr>
+        <w:t>11001000.00000001.00010001.0000</w:t>
+      </w:r>
+      <w:r>
+        <w:rPr>
+          <w:rFonts w:cs="Arial"/>
+        </w:rPr>
+        <w:t>0000</w:t>
+      </w:r>
+    </w:p>
+    <w:p>
+      <w:pPr>
+        <w:pStyle w:val="Arial12"/>
+        <w:spacing w:before="120" w:after="120"/>
+        <w:rPr>
+          <w:rFonts w:cs="Arial"/>
+        </w:rPr>
+      </w:pPr>
+      <w:r>
+        <w:rPr>
+          <w:rFonts w:cs="Arial"/>
+        </w:rPr>
+        <w:tab/>
+      </w:r>
+      <w:r>
+        <w:rPr>
+          <w:rFonts w:cs="Arial"/>
+        </w:rPr>
+        <w:tab/>
+      </w:r>
+      <w:r>
+        <w:rPr>
+          <w:rFonts w:cs="Arial"/>
+        </w:rPr>
+        <w:t>200.1.17.0</w:t>
+      </w:r>
+    </w:p>
+    <w:p>
+      <w:pPr>
+        <w:pStyle w:val="Arial12"/>
+        <w:spacing w:before="120" w:after="120"/>
+        <w:rPr>
+          <w:rFonts w:cs="Arial"/>
+        </w:rPr>
+      </w:pPr>
+      <w:r>
+        <w:rPr>
+          <w:rFonts w:cs="Arial"/>
+        </w:rPr>
+        <w:t>Broadcast:</w:t>
+      </w:r>
+      <w:r>
+        <w:rPr>
+          <w:rFonts w:cs="Arial"/>
+        </w:rPr>
+        <w:tab/>
+      </w:r>
+      <w:r>
+        <w:rPr>
+          <w:rFonts w:cs="Arial"/>
+        </w:rPr>
+        <w:t>11001000.00000001.00010001.</w:t>
+      </w:r>
+      <w:r>
+        <w:rPr>
+          <w:rFonts w:cs="Arial"/>
+        </w:rPr>
+        <w:t>11111111</w:t>
+      </w:r>
+    </w:p>
+    <w:p>
+      <w:pPr>
+        <w:pStyle w:val="Arial12"/>
+        <w:spacing w:before="120" w:after="120"/>
+        <w:rPr>
+          <w:rFonts w:cs="Arial"/>
+        </w:rPr>
+      </w:pPr>
+      <w:r>
+        <w:rPr>
+          <w:rFonts w:cs="Arial"/>
+        </w:rPr>
+        <w:tab/>
+      </w:r>
+      <w:r>
+        <w:rPr>
+          <w:rFonts w:cs="Arial"/>
+        </w:rPr>
+        <w:tab/>
+      </w:r>
+      <w:r>
+        <w:rPr>
+          <w:rFonts w:cs="Arial"/>
+        </w:rPr>
+        <w:t>200.1.17.255</w:t>
+      </w:r>
+    </w:p>
+    <w:p>
+      <w:pPr>
+        <w:pStyle w:val="Arial12"/>
+        <w:spacing w:before="120" w:after="120"/>
+        <w:rPr>
+          <w:rFonts w:cs="Arial"/>
+        </w:rPr>
+      </w:pPr>
+    </w:p>
+    <w:p>
+      <w:pPr>
+        <w:pStyle w:val="Arial12"/>
+        <w:numPr>
+          <w:ilvl w:val="0"/>
+          <w:numId w:val="13"/>
+        </w:numPr>
+        <w:spacing w:before="120" w:after="120"/>
+        <w:rPr>
+          <w:rFonts w:cs="Arial"/>
+        </w:rPr>
+      </w:pPr>
+      <w:r>
+        <w:rPr>
+          <w:rFonts w:cs="Arial"/>
+        </w:rPr>
+        <w:t xml:space="preserve">IP (Binary): </w:t>
+      </w:r>
+      <w:r>
+        <w:rPr>
+          <w:rFonts w:cs="Arial"/>
+        </w:rPr>
+        <w:tab/>
+      </w:r>
+      <w:r>
+        <w:rPr>
+          <w:rFonts w:cs="Arial"/>
+        </w:rPr>
+        <w:t>10000101.00100000.00000100.00111101</w:t>
+      </w:r>
+    </w:p>
+    <w:p>
+      <w:pPr>
+        <w:pStyle w:val="Arial12"/>
+        <w:spacing w:before="120" w:after="120"/>
+        <w:rPr>
+          <w:rFonts w:cs="Arial"/>
+        </w:rPr>
+      </w:pPr>
+      <w:r>
+        <w:rPr>
+          <w:rFonts w:cs="Arial"/>
+        </w:rPr>
+        <w:t>Mask:</w:t>
+      </w:r>
+      <w:r>
+        <w:rPr>
+          <w:rFonts w:cs="Arial"/>
+        </w:rPr>
+        <w:tab/>
+      </w:r>
+      <w:r>
+        <w:rPr>
+          <w:rFonts w:cs="Arial"/>
+        </w:rPr>
+        <w:tab/>
+      </w:r>
+      <w:r>
+        <w:rPr>
+          <w:rFonts w:cs="Arial"/>
+        </w:rPr>
+        <w:t>11111111.11111111.11111111.11100000</w:t>
+      </w:r>
+    </w:p>
+    <w:p>
+      <w:pPr>
+        <w:pStyle w:val="Arial12"/>
+        <w:spacing w:before="120" w:after="120"/>
+        <w:ind w:left="720" w:firstLine="0"/>
+        <w:rPr>
+          <w:rFonts w:cs="Arial"/>
+        </w:rPr>
+      </w:pPr>
+      <w:r>
+        <w:rPr>
+          <w:rFonts w:cs="Arial"/>
+        </w:rPr>
+        <w:lastRenderedPageBreak/>
+        <w:t>Subred:</w:t>
+      </w:r>
+      <w:r>
+        <w:rPr>
+          <w:rFonts w:cs="Arial"/>
+        </w:rPr>
+        <w:tab/>
+      </w:r>
+      <w:r>
+        <w:rPr>
+          <w:rFonts w:cs="Arial"/>
+        </w:rPr>
+        <w:t>10000101.00100000.00000100.001</w:t>
+      </w:r>
+      <w:r>
+        <w:rPr>
+          <w:rFonts w:cs="Arial"/>
+        </w:rPr>
+        <w:t>00000</w:t>
+      </w:r>
+    </w:p>
+    <w:p>
+      <w:pPr>
+        <w:pStyle w:val="Arial12"/>
+        <w:spacing w:before="120" w:after="120"/>
+        <w:rPr>
+          <w:rFonts w:cs="Arial"/>
+        </w:rPr>
+      </w:pPr>
+      <w:r>
+        <w:rPr>
+          <w:rFonts w:cs="Arial"/>
+        </w:rPr>
+        <w:tab/>
+      </w:r>
+      <w:r>
+        <w:rPr>
+          <w:rFonts w:cs="Arial"/>
+        </w:rPr>
+        <w:tab/>
+      </w:r>
+      <w:r>
+        <w:rPr>
+          <w:rFonts w:cs="Arial"/>
+        </w:rPr>
+        <w:t>133.32.4.32</w:t>
+      </w:r>
+    </w:p>
+    <w:p>
+      <w:pPr>
+        <w:pStyle w:val="Arial12"/>
+        <w:spacing w:before="120" w:after="120"/>
+        <w:ind w:left="720" w:firstLine="0"/>
+        <w:rPr>
+          <w:rFonts w:cs="Arial"/>
+        </w:rPr>
+      </w:pPr>
+      <w:r>
+        <w:rPr>
+          <w:rFonts w:cs="Arial"/>
+        </w:rPr>
+        <w:t>Broadcast:</w:t>
+      </w:r>
+      <w:r>
+        <w:rPr>
+          <w:rFonts w:cs="Arial"/>
+        </w:rPr>
+        <w:tab/>
+      </w:r>
+      <w:r>
+        <w:rPr>
+          <w:rFonts w:cs="Arial"/>
+        </w:rPr>
+        <w:t>10000101.00100000.00000100.001</w:t>
+      </w:r>
+      <w:r>
+        <w:rPr>
+          <w:rFonts w:cs="Arial"/>
+        </w:rPr>
+        <w:t>11111</w:t>
+      </w:r>
+    </w:p>
+    <w:p>
+      <w:pPr>
+        <w:pStyle w:val="Arial12"/>
+        <w:spacing w:before="120" w:after="120"/>
+        <w:rPr>
+          <w:rFonts w:cs="Arial"/>
+        </w:rPr>
+      </w:pPr>
+      <w:r>
+        <w:rPr>
+          <w:rFonts w:cs="Arial"/>
+        </w:rPr>
+        <w:tab/>
+      </w:r>
+      <w:r>
+        <w:rPr>
+          <w:rFonts w:cs="Arial"/>
+        </w:rPr>
+        <w:tab/>
+      </w:r>
+      <w:r>
+        <w:rPr>
+          <w:rFonts w:cs="Arial"/>
+        </w:rPr>
+        <w:t>133.32.4.63</w:t>
+      </w:r>
+    </w:p>
+    <w:p>
+      <w:pPr>
+        <w:pStyle w:val="Arial12"/>
+        <w:spacing w:before="120" w:after="120"/>
+        <w:rPr>
+          <w:rFonts w:cs="Arial"/>
+        </w:rPr>
+      </w:pPr>
+    </w:p>
+    <w:p>
+      <w:pPr>
+        <w:pStyle w:val="Arial12"/>
+        <w:numPr>
+          <w:ilvl w:val="0"/>
+          <w:numId w:val="13"/>
+        </w:numPr>
+        <w:spacing w:before="120" w:after="120"/>
+        <w:rPr>
+          <w:rFonts w:cs="Arial"/>
+        </w:rPr>
+      </w:pPr>
+      <w:r>
+        <w:rPr>
+          <w:rFonts w:cs="Arial"/>
+        </w:rPr>
+        <w:t xml:space="preserve">IP (Binary): </w:t>
+      </w:r>
+      <w:r>
+        <w:rPr>
+          <w:rFonts w:cs="Arial"/>
+        </w:rPr>
+        <w:tab/>
+      </w:r>
+      <w:r>
+        <w:rPr>
+          <w:rFonts w:cs="Arial"/>
+        </w:rPr>
+        <w:t>10000100.00000100.00111100.01100011</w:t>
+      </w:r>
+    </w:p>
+    <w:p>
+      <w:pPr>
+        <w:pStyle w:val="Arial12"/>
+        <w:spacing w:before="120" w:after="120"/>
+        <w:rPr>
+          <w:rFonts w:cs="Arial"/>
+        </w:rPr>
+      </w:pPr>
+      <w:r>
+        <w:rPr>
+          <w:rFonts w:cs="Arial"/>
+        </w:rPr>
+        <w:t>Mask:</w:t>
+      </w:r>
+      <w:r>
+        <w:rPr>
+          <w:rFonts w:cs="Arial"/>
+        </w:rPr>
+        <w:tab/>
+      </w:r>
+      <w:r>
+        <w:rPr>
+          <w:rFonts w:cs="Arial"/>
+        </w:rPr>
+        <w:tab/>
+      </w:r>
+      <w:r>
+        <w:rPr>
+          <w:rFonts w:cs="Arial"/>
+        </w:rPr>
+        <w:t>11111111.11111111.00000000.00000000</w:t>
+      </w:r>
+    </w:p>
+    <w:p>
+      <w:pPr>
+        <w:pStyle w:val="Arial12"/>
+        <w:spacing w:before="120" w:after="120"/>
+        <w:rPr>
+          <w:rFonts w:cs="Arial"/>
+        </w:rPr>
+      </w:pPr>
+      <w:r>
+        <w:rPr>
+          <w:rFonts w:cs="Arial"/>
+        </w:rPr>
+        <w:t>Subred:</w:t>
+      </w:r>
+      <w:r>
+        <w:rPr>
+          <w:rFonts w:cs="Arial"/>
+        </w:rPr>
+        <w:tab/>
+      </w:r>
+      <w:r>
+        <w:rPr>
+          <w:rFonts w:cs="Arial"/>
+        </w:rPr>
+        <w:t>10000100.00000100.</w:t>
+      </w:r>
+      <w:r>
+        <w:rPr>
+          <w:rFonts w:cs="Arial"/>
+        </w:rPr>
+        <w:t>00000000.00000000</w:t>
+      </w:r>
+    </w:p>
+    <w:p>
+      <w:pPr>
+        <w:pStyle w:val="Arial12"/>
+        <w:spacing w:before="120" w:after="120"/>
+        <w:rPr>
+          <w:rFonts w:cs="Arial"/>
+        </w:rPr>
+      </w:pPr>
+      <w:r>
+        <w:rPr>
+          <w:rFonts w:cs="Arial"/>
+        </w:rPr>
+        <w:tab/>
+      </w:r>
+      <w:r>
+        <w:rPr>
+          <w:rFonts w:cs="Arial"/>
+        </w:rPr>
+        <w:tab/>
+      </w:r>
+      <w:r>
+        <w:rPr>
+          <w:rFonts w:cs="Arial"/>
+        </w:rPr>
+        <w:t>132.4.0.0</w:t>
+      </w:r>
+    </w:p>
+    <w:p>
+      <w:pPr>
+        <w:pStyle w:val="Arial12"/>
+        <w:spacing w:before="120" w:after="120"/>
+        <w:rPr>
+          <w:rFonts w:cs="Arial"/>
+        </w:rPr>
+      </w:pPr>
+      <w:r>
+        <w:rPr>
+          <w:rFonts w:cs="Arial"/>
+        </w:rPr>
+        <w:t>Broadcast:</w:t>
+      </w:r>
+      <w:r>
+        <w:rPr>
+          <w:rFonts w:cs="Arial"/>
+        </w:rPr>
+        <w:tab/>
+      </w:r>
+      <w:r>
+        <w:rPr>
+          <w:rFonts w:cs="Arial"/>
+        </w:rPr>
+        <w:t>10000100.00000100.</w:t>
+      </w:r>
+      <w:r>
+        <w:rPr>
+          <w:rFonts w:cs="Arial"/>
+        </w:rPr>
+        <w:t>11111111.11111111</w:t>
+      </w:r>
+    </w:p>
+    <w:p>
+      <w:pPr>
+        <w:pStyle w:val="Arial12"/>
+        <w:spacing w:before="120" w:after="120"/>
+        <w:rPr>
+          <w:rFonts w:cs="Arial"/>
+        </w:rPr>
+      </w:pPr>
+      <w:r>
+        <w:rPr>
+          <w:rFonts w:cs="Arial"/>
+        </w:rPr>
+        <w:tab/>
+      </w:r>
+      <w:r>
+        <w:rPr>
+          <w:rFonts w:cs="Arial"/>
+        </w:rPr>
+        <w:tab/>
+      </w:r>
+      <w:r>
+        <w:rPr>
+          <w:rFonts w:cs="Arial"/>
+        </w:rPr>
+        <w:t>132.4.255.255</w:t>
+      </w:r>
+    </w:p>
+    <w:p>
+      <w:pPr>
+        <w:pStyle w:val="Arial12"/>
+        <w:spacing w:before="120" w:after="120"/>
+        <w:rPr>
+          <w:rFonts w:cs="Arial"/>
+        </w:rPr>
+      </w:pPr>
+    </w:p>
+    <w:p>
+      <w:pPr>
+        <w:pStyle w:val="Arial12"/>
+        <w:numPr>
+          <w:ilvl w:val="0"/>
+          <w:numId w:val="13"/>
+        </w:numPr>
+        <w:spacing w:before="120" w:after="120"/>
+        <w:rPr>
+          <w:rFonts w:cs="Arial"/>
+        </w:rPr>
+      </w:pPr>
+      <w:r>
+        <w:rPr>
+          <w:rFonts w:cs="Arial"/>
+        </w:rPr>
+        <w:t xml:space="preserve">IP (Binary): </w:t>
+      </w:r>
+      <w:r>
+        <w:rPr>
+          <w:rFonts w:cs="Arial"/>
+        </w:rPr>
+        <w:tab/>
+      </w:r>
+      <w:r>
+        <w:rPr>
+          <w:rFonts w:cs="Arial"/>
+        </w:rPr>
+        <w:t>11011110.00101011.00001111.00101001</w:t>
+      </w:r>
+    </w:p>
+    <w:p>
+      <w:pPr>
+        <w:pStyle w:val="Arial12"/>
+        <w:spacing w:before="120" w:after="120"/>
+        <w:rPr>
+          <w:rFonts w:cs="Arial"/>
+        </w:rPr>
+      </w:pPr>
+      <w:r>
+        <w:rPr>
+          <w:rFonts w:cs="Arial"/>
+        </w:rPr>
+        <w:t>Mask:</w:t>
+      </w:r>
+      <w:r>
+        <w:rPr>
+          <w:rFonts w:cs="Arial"/>
+        </w:rPr>
+        <w:tab/>
+      </w:r>
+      <w:r>
+        <w:rPr>
+          <w:rFonts w:cs="Arial"/>
+        </w:rPr>
+        <w:tab/>
+      </w:r>
+      <w:r>
+        <w:rPr>
+          <w:rFonts w:cs="Arial"/>
+        </w:rPr>
+        <w:t>11111111.11111111.11111111.00000000</w:t>
+      </w:r>
+    </w:p>
+    <w:p>
+      <w:pPr>
+        <w:pStyle w:val="Arial12"/>
+        <w:spacing w:before="120" w:after="120"/>
+        <w:ind w:left="720" w:firstLine="0"/>
+        <w:rPr>
+          <w:rFonts w:cs="Arial"/>
+        </w:rPr>
+      </w:pPr>
+      <w:r>
+        <w:rPr>
+          <w:rFonts w:cs="Arial"/>
+        </w:rPr>
+        <w:t>Subred:</w:t>
+      </w:r>
+      <w:r>
+        <w:rPr>
+          <w:rFonts w:cs="Arial"/>
+        </w:rPr>
+        <w:tab/>
+      </w:r>
+      <w:r>
+        <w:rPr>
+          <w:rFonts w:cs="Arial"/>
+        </w:rPr>
+        <w:t>11011110.00101011.00001111.</w:t>
+      </w:r>
+      <w:r>
+        <w:rPr>
+          <w:rFonts w:cs="Arial"/>
+        </w:rPr>
+        <w:t>00000000</w:t>
+      </w:r>
+    </w:p>
+    <w:p>
+      <w:pPr>
+        <w:pStyle w:val="Arial12"/>
+        <w:spacing w:before="120" w:after="120"/>
+        <w:rPr>
+          <w:rFonts w:cs="Arial"/>
+        </w:rPr>
+      </w:pPr>
+      <w:r>
+        <w:rPr>
+          <w:rFonts w:cs="Arial"/>
+        </w:rPr>
+        <w:tab/>
+      </w:r>
+      <w:r>
+        <w:rPr>
+          <w:rFonts w:cs="Arial"/>
+        </w:rPr>
+        <w:tab/>
+      </w:r>
+      <w:r>
+        <w:rPr>
+          <w:rFonts w:cs="Arial"/>
+        </w:rPr>
+        <w:t>222.43.15.0</w:t>
+      </w:r>
+    </w:p>
+    <w:p>
+      <w:pPr>
+        <w:pStyle w:val="Arial12"/>
+        <w:spacing w:before="120" w:after="120"/>
+        <w:ind w:left="720" w:firstLine="0"/>
+        <w:rPr>
+          <w:rFonts w:cs="Arial"/>
+        </w:rPr>
+      </w:pPr>
+      <w:r>
+        <w:rPr>
+          <w:rFonts w:cs="Arial"/>
+        </w:rPr>
+        <w:t>Broadcast:</w:t>
+      </w:r>
+      <w:r>
+        <w:rPr>
+          <w:rFonts w:cs="Arial"/>
+        </w:rPr>
+        <w:tab/>
+      </w:r>
+      <w:r>
+        <w:rPr>
+          <w:rFonts w:cs="Arial"/>
+        </w:rPr>
+        <w:t>11011110.00101011.00001111.</w:t>
+      </w:r>
+      <w:r>
+        <w:rPr>
+          <w:rFonts w:cs="Arial"/>
+        </w:rPr>
+        <w:t>11111111</w:t>
+      </w:r>
+    </w:p>
+    <w:p>
+      <w:pPr>
+        <w:pStyle w:val="Arial12"/>
+        <w:spacing w:before="120" w:after="120"/>
+        <w:rPr>
+          <w:rFonts w:cs="Arial"/>
+        </w:rPr>
+      </w:pPr>
+      <w:r>
+        <w:rPr>
+          <w:rFonts w:cs="Arial"/>
+        </w:rPr>
+        <w:tab/>
+      </w:r>
+      <w:r>
+        <w:rPr>
+          <w:rFonts w:cs="Arial"/>
+        </w:rPr>
+        <w:tab/>
+      </w:r>
+      <w:r>
+        <w:rPr>
+          <w:rFonts w:cs="Arial"/>
+        </w:rPr>
+        <w:t>222.43.15.255</w:t>
+      </w:r>
+    </w:p>
+    <w:p>
+      <w:pPr>
+        <w:pStyle w:val="Arial12"/>
+        <w:spacing w:before="120" w:after="120"/>
+        <w:rPr>
+          <w:rFonts w:cs="Arial"/>
+        </w:rPr>
+      </w:pPr>
+    </w:p>
+    <w:p>
+      <w:pPr>
+        <w:pStyle w:val="Arial12"/>
+        <w:numPr>
+          <w:ilvl w:val="0"/>
+          <w:numId w:val="13"/>
+        </w:numPr>
+        <w:spacing w:before="120" w:after="120"/>
+        <w:rPr>
+          <w:rFonts w:cs="Arial"/>
+        </w:rPr>
+      </w:pPr>
+      <w:r>
+        <w:rPr>
+          <w:rFonts w:cs="Arial"/>
+        </w:rPr>
+        <w:t xml:space="preserve">IP (Binary): </w:t>
+      </w:r>
+      <w:r>
+        <w:rPr>
+          <w:rFonts w:cs="Arial"/>
+        </w:rPr>
+        <w:tab/>
+      </w:r>
+      <w:r>
+        <w:rPr>
+          <w:rFonts w:cs="Arial"/>
+        </w:rPr>
+        <w:t>11000000.10101000.00000000.00000001</w:t>
+      </w:r>
+    </w:p>
+    <w:p>
+      <w:pPr>
+        <w:pStyle w:val="Arial12"/>
+        <w:spacing w:before="120" w:after="120"/>
+        <w:rPr>
+          <w:rFonts w:cs="Arial"/>
+        </w:rPr>
+      </w:pPr>
+      <w:r>
+        <w:rPr>
+          <w:rFonts w:cs="Arial"/>
+        </w:rPr>
+        <w:t>Mask:</w:t>
+      </w:r>
+      <w:r>
+        <w:rPr>
+          <w:rFonts w:cs="Arial"/>
+        </w:rPr>
+        <w:tab/>
+      </w:r>
+      <w:r>
+        <w:rPr>
+          <w:rFonts w:cs="Arial"/>
+        </w:rPr>
+        <w:tab/>
+      </w:r>
+      <w:r>
+        <w:rPr>
+          <w:rFonts w:cs="Arial"/>
+        </w:rPr>
+        <w:t>11111111.11111111.11111111.11000000</w:t>
+      </w:r>
+    </w:p>
+    <w:p>
+      <w:pPr>
+        <w:pStyle w:val="Arial12"/>
+        <w:spacing w:before="120" w:after="120"/>
+        <w:rPr>
+          <w:rFonts w:cs="Arial"/>
+        </w:rPr>
+      </w:pPr>
+      <w:r>
+        <w:rPr>
+          <w:rFonts w:cs="Arial"/>
+        </w:rPr>
+        <w:t>Subred:</w:t>
+      </w:r>
+      <w:r>
+        <w:rPr>
+          <w:rFonts w:cs="Arial"/>
+        </w:rPr>
+        <w:tab/>
+      </w:r>
+      <w:r>
+        <w:rPr>
+          <w:rFonts w:cs="Arial"/>
+        </w:rPr>
+        <w:t>11000000.10101000.00000000.00</w:t>
+      </w:r>
+      <w:r>
+        <w:rPr>
+          <w:rFonts w:cs="Arial"/>
+        </w:rPr>
+        <w:t>000000</w:t>
+      </w:r>
+    </w:p>
+    <w:p>
+      <w:pPr>
+        <w:pStyle w:val="Arial12"/>
+        <w:spacing w:before="120" w:after="120"/>
+        <w:rPr>
+          <w:rFonts w:cs="Arial"/>
+        </w:rPr>
+      </w:pPr>
+      <w:r>
+        <w:rPr>
+          <w:rFonts w:cs="Arial"/>
+        </w:rPr>
+        <w:tab/>
+      </w:r>
+      <w:r>
+        <w:rPr>
+          <w:rFonts w:cs="Arial"/>
+        </w:rPr>
+        <w:tab/>
+      </w:r>
+      <w:r>
+        <w:rPr>
+          <w:rFonts w:cs="Arial"/>
+        </w:rPr>
+        <w:t>192.168.0.0</w:t>
+      </w:r>
+      <w:r>
+        <w:rPr>
+          <w:rFonts w:cs="Arial"/>
+        </w:rPr>
+        <w:tab/>
+      </w:r>
+    </w:p>
+    <w:p>
+      <w:pPr>
+        <w:pStyle w:val="Arial12"/>
+        <w:spacing w:before="120" w:after="120"/>
+        <w:rPr>
+          <w:rFonts w:cs="Arial"/>
+        </w:rPr>
+      </w:pPr>
+      <w:r>
+        <w:rPr>
+          <w:rFonts w:cs="Arial"/>
+        </w:rPr>
+        <w:t>Broadcast:</w:t>
+      </w:r>
+      <w:r>
+        <w:rPr>
+          <w:rFonts w:cs="Arial"/>
+        </w:rPr>
+        <w:tab/>
+      </w:r>
+      <w:r>
+        <w:rPr>
+          <w:rFonts w:cs="Arial"/>
+        </w:rPr>
+        <w:t>11000000.10101000.00000000.00</w:t>
+      </w:r>
+      <w:r>
+        <w:rPr>
+          <w:rFonts w:cs="Arial"/>
+        </w:rPr>
+        <w:t>11111</w:t>
+      </w:r>
+      <w:r>
+        <w:rPr>
+          <w:rFonts w:cs="Arial"/>
+        </w:rPr>
+        <w:t>1</w:t>
+      </w:r>
+    </w:p>
+    <w:p>
+      <w:pPr>
+        <w:pStyle w:val="Arial12"/>
         <w:spacing w:before="120" w:after="120"/>
         <w:ind w:firstLine="0"/>
+        <w:rPr>
+          <w:rFonts w:cs="Arial"/>
+        </w:rPr>
+      </w:pPr>
+      <w:r>
+        <w:rPr>
+          <w:rFonts w:cs="Arial"/>
+        </w:rPr>
+        <w:tab/>
+      </w:r>
+      <w:r>
+        <w:rPr>
+          <w:rFonts w:cs="Arial"/>
+        </w:rPr>
+        <w:tab/>
+      </w:r>
+      <w:r>
+        <w:rPr>
+          <w:rFonts w:cs="Arial"/>
+        </w:rPr>
+        <w:tab/>
+      </w:r>
+      <w:r>
+        <w:rPr>
+          <w:rFonts w:cs="Arial"/>
+        </w:rPr>
+        <w:t>192.168.0.63</w:t>
+      </w:r>
+    </w:p>
+    <w:p>
+      <w:pPr>
+        <w:pStyle w:val="Arial12"/>
+        <w:spacing w:before="120" w:after="120"/>
+        <w:rPr>
+          <w:rFonts w:cs="Arial"/>
+        </w:rPr>
+      </w:pPr>
+    </w:p>
+    <w:p>
+      <w:pPr>
+        <w:pStyle w:val="Arial12"/>
+        <w:spacing w:before="120" w:after="120"/>
+        <w:rPr>
+          <w:rFonts w:cs="Arial"/>
+        </w:rPr>
+      </w:pPr>
+    </w:p>
+    <w:p>
+      <w:pPr>
+        <w:pStyle w:val="Arial12"/>
+        <w:spacing w:before="120" w:after="120"/>
+        <w:rPr>
+          <w:rFonts w:cs="Arial"/>
+        </w:rPr>
+      </w:pPr>
+    </w:p>
+    <w:p>
+      <w:pPr>
+        <w:pStyle w:val="Arial12"/>
+        <w:spacing w:before="120" w:after="120"/>
+        <w:rPr>
+          <w:rFonts w:cs="Arial"/>
+        </w:rPr>
+      </w:pPr>
+    </w:p>
+    <w:p>
+      <w:pPr>
+        <w:pStyle w:val="Arial12"/>
+        <w:spacing w:before="120" w:after="120"/>
+        <w:rPr>
+          <w:rFonts w:cs="Arial"/>
+        </w:rPr>
+      </w:pPr>
+    </w:p>
+    <w:p>
+      <w:pPr>
+        <w:pStyle w:val="Arial12"/>
+        <w:spacing w:before="120" w:after="120"/>
+        <w:rPr>
+          <w:rFonts w:cs="Arial"/>
+        </w:rPr>
+      </w:pPr>
+    </w:p>
+    <w:p>
+      <w:pPr>
+        <w:pStyle w:val="Arial12"/>
+        <w:spacing w:before="120" w:after="120"/>
+        <w:rPr>
+          <w:rFonts w:cs="Arial"/>
+        </w:rPr>
+      </w:pPr>
+    </w:p>
+    <w:p>
+      <w:pPr>
+        <w:pStyle w:val="Arial12"/>
+        <w:spacing w:before="120" w:after="120"/>
+        <w:rPr>
+          <w:rFonts w:cs="Arial"/>
+        </w:rPr>
+      </w:pPr>
+    </w:p>
+    <w:p>
+      <w:pPr>
+        <w:pStyle w:val="Arial12"/>
+        <w:spacing w:before="120" w:after="120"/>
+        <w:rPr>
+          <w:rFonts w:cs="Arial"/>
+        </w:rPr>
+      </w:pPr>
+    </w:p>
+    <w:p>
+      <w:pPr>
+        <w:pStyle w:val="Arial12"/>
+        <w:spacing w:before="120" w:after="120"/>
         <w:rPr>
           <w:rFonts w:cs="Arial"/>
         </w:rPr>
@@ -1014,6 +2491,7 @@
         <w:rPr>
           <w:rFonts w:cs="Arial"/>
         </w:rPr>
+        <w:lastRenderedPageBreak/>
         <w:t>Disponemos de una red con las siguientes características: IP:192.168.4.0 y Mascara de subred: 255.255.255.0</w:t>
       </w:r>
       <w:r>
@@ -1022,6 +2500,214 @@
         </w:rPr>
         <w:t>. Indica:</w:t>
       </w:r>
+    </w:p>
+    <w:p>
+      <w:pPr>
+        <w:pStyle w:val="Arial12"/>
+        <w:spacing w:before="120" w:after="120"/>
+        <w:rPr>
+          <w:rFonts w:cs="Arial"/>
+        </w:rPr>
+      </w:pPr>
+      <w:r>
+        <w:rPr>
+          <w:rFonts w:cs="Arial"/>
+        </w:rPr>
+        <w:t xml:space="preserve">IP (Binary): </w:t>
+      </w:r>
+      <w:r>
+        <w:rPr>
+          <w:rFonts w:cs="Arial"/>
+        </w:rPr>
+        <w:tab/>
+      </w:r>
+      <w:r>
+        <w:rPr>
+          <w:rFonts w:cs="Arial"/>
+        </w:rPr>
+        <w:t>11000000.10101000.00000100.00000000</w:t>
+      </w:r>
+    </w:p>
+    <w:p>
+      <w:pPr>
+        <w:pStyle w:val="Arial12"/>
+        <w:spacing w:before="120" w:after="120"/>
+        <w:rPr>
+          <w:rFonts w:cs="Arial"/>
+        </w:rPr>
+      </w:pPr>
+      <w:r>
+        <w:rPr>
+          <w:rFonts w:cs="Arial"/>
+        </w:rPr>
+        <w:t>Mask:</w:t>
+      </w:r>
+      <w:r>
+        <w:rPr>
+          <w:rFonts w:cs="Arial"/>
+        </w:rPr>
+        <w:tab/>
+      </w:r>
+      <w:r>
+        <w:rPr>
+          <w:rFonts w:cs="Arial"/>
+        </w:rPr>
+        <w:tab/>
+      </w:r>
+      <w:r>
+        <w:rPr>
+          <w:rFonts w:cs="Arial"/>
+        </w:rPr>
+        <w:t>11111111.11111111.11111111.</w:t>
+      </w:r>
+      <w:r>
+        <w:rPr>
+          <w:rFonts w:cs="Arial"/>
+        </w:rPr>
+        <w:t>00</w:t>
+      </w:r>
+      <w:r>
+        <w:rPr>
+          <w:rFonts w:cs="Arial"/>
+        </w:rPr>
+        <w:t>000000</w:t>
+      </w:r>
+    </w:p>
+    <w:p>
+      <w:pPr>
+        <w:pStyle w:val="Arial12"/>
+        <w:spacing w:before="120" w:after="120"/>
+        <w:rPr>
+          <w:rFonts w:cs="Arial"/>
+        </w:rPr>
+      </w:pPr>
+      <w:r>
+        <w:rPr>
+          <w:rFonts w:cs="Arial"/>
+        </w:rPr>
+        <w:t>Subred:</w:t>
+      </w:r>
+      <w:r>
+        <w:rPr>
+          <w:rFonts w:cs="Arial"/>
+        </w:rPr>
+        <w:tab/>
+      </w:r>
+      <w:r>
+        <w:rPr>
+          <w:rFonts w:cs="Arial"/>
+        </w:rPr>
+        <w:t>11000000.10101000.00000100.00000000</w:t>
+      </w:r>
+    </w:p>
+    <w:p>
+      <w:pPr>
+        <w:pStyle w:val="Arial12"/>
+        <w:spacing w:before="120" w:after="120"/>
+        <w:rPr>
+          <w:rFonts w:cs="Arial"/>
+        </w:rPr>
+      </w:pPr>
+      <w:r>
+        <w:rPr>
+          <w:rFonts w:cs="Arial"/>
+        </w:rPr>
+        <w:tab/>
+      </w:r>
+      <w:r>
+        <w:rPr>
+          <w:rFonts w:cs="Arial"/>
+        </w:rPr>
+        <w:tab/>
+      </w:r>
+      <w:r>
+        <w:rPr>
+          <w:rFonts w:cs="Arial"/>
+        </w:rPr>
+        <w:t>192.168.4.0</w:t>
+      </w:r>
+      <w:r>
+        <w:rPr>
+          <w:rFonts w:cs="Arial"/>
+        </w:rPr>
+        <w:tab/>
+      </w:r>
+    </w:p>
+    <w:p>
+      <w:pPr>
+        <w:pStyle w:val="Arial12"/>
+        <w:spacing w:before="120" w:after="120"/>
+        <w:rPr>
+          <w:rFonts w:cs="Arial"/>
+        </w:rPr>
+      </w:pPr>
+      <w:r>
+        <w:rPr>
+          <w:rFonts w:cs="Arial"/>
+        </w:rPr>
+        <w:t>Broadcast:</w:t>
+      </w:r>
+      <w:r>
+        <w:rPr>
+          <w:rFonts w:cs="Arial"/>
+        </w:rPr>
+        <w:tab/>
+      </w:r>
+      <w:r>
+        <w:rPr>
+          <w:rFonts w:cs="Arial"/>
+        </w:rPr>
+        <w:t>11000000.10101000.00000100.</w:t>
+      </w:r>
+      <w:r>
+        <w:rPr>
+          <w:rFonts w:cs="Arial"/>
+        </w:rPr>
+        <w:t>11111111</w:t>
+      </w:r>
+    </w:p>
+    <w:p>
+      <w:pPr>
+        <w:pStyle w:val="Arial12"/>
+        <w:spacing w:before="120" w:after="120"/>
+        <w:ind w:firstLine="0"/>
+        <w:rPr>
+          <w:rFonts w:cs="Arial"/>
+        </w:rPr>
+      </w:pPr>
+      <w:r>
+        <w:rPr>
+          <w:rFonts w:cs="Arial"/>
+        </w:rPr>
+        <w:tab/>
+      </w:r>
+      <w:r>
+        <w:rPr>
+          <w:rFonts w:cs="Arial"/>
+        </w:rPr>
+        <w:tab/>
+      </w:r>
+      <w:r>
+        <w:rPr>
+          <w:rFonts w:cs="Arial"/>
+        </w:rPr>
+        <w:tab/>
+      </w:r>
+      <w:r>
+        <w:rPr>
+          <w:rFonts w:cs="Arial"/>
+        </w:rPr>
+        <w:t>192.168.4.255</w:t>
+      </w:r>
+    </w:p>
+    <w:p>
+      <w:pPr>
+        <w:pStyle w:val="Arial12"/>
+        <w:spacing w:before="120" w:after="120"/>
+        <w:rPr>
+          <w:rFonts w:cs="Arial"/>
+        </w:rPr>
+      </w:pPr>
     </w:p>
     <w:p>
       <w:pPr>
@@ -1052,6 +2738,22 @@
     <w:p>
       <w:pPr>
         <w:pStyle w:val="Arial12"/>
+        <w:spacing w:before="120" w:after="120"/>
+        <w:ind w:left="1134" w:firstLine="0"/>
+        <w:rPr>
+          <w:rFonts w:cs="Arial"/>
+        </w:rPr>
+      </w:pPr>
+      <w:r>
+        <w:rPr>
+          <w:rFonts w:cs="Arial"/>
+        </w:rPr>
+        <w:t>254</w:t>
+      </w:r>
+    </w:p>
+    <w:p>
+      <w:pPr>
+        <w:pStyle w:val="Arial12"/>
         <w:numPr>
           <w:ilvl w:val="1"/>
           <w:numId w:val="1"/>
@@ -1078,6 +2780,50 @@
     <w:p>
       <w:pPr>
         <w:pStyle w:val="Arial12"/>
+        <w:spacing w:before="120" w:after="120"/>
+        <w:ind w:left="1134" w:firstLine="0"/>
+        <w:rPr>
+          <w:rFonts w:cs="Arial"/>
+        </w:rPr>
+      </w:pPr>
+      <w:r>
+        <w:rPr>
+          <w:rFonts w:cs="Arial"/>
+        </w:rPr>
+        <w:t xml:space="preserve">Dirección de red: </w:t>
+      </w:r>
+      <w:r>
+        <w:rPr>
+          <w:rFonts w:cs="Arial"/>
+        </w:rPr>
+        <w:t>192.168.4.0</w:t>
+      </w:r>
+    </w:p>
+    <w:p>
+      <w:pPr>
+        <w:pStyle w:val="Arial12"/>
+        <w:spacing w:before="120" w:after="120"/>
+        <w:ind w:left="1134" w:firstLine="0"/>
+        <w:rPr>
+          <w:rFonts w:cs="Arial"/>
+        </w:rPr>
+      </w:pPr>
+      <w:r>
+        <w:rPr>
+          <w:rFonts w:cs="Arial"/>
+        </w:rPr>
+        <w:t xml:space="preserve">Dirección de broadcast: </w:t>
+      </w:r>
+      <w:r>
+        <w:rPr>
+          <w:rFonts w:cs="Arial"/>
+        </w:rPr>
+        <w:t>192.168.4.255</w:t>
+      </w:r>
+    </w:p>
+    <w:p>
+      <w:pPr>
+        <w:pStyle w:val="Arial12"/>
         <w:numPr>
           <w:ilvl w:val="1"/>
           <w:numId w:val="1"/>
@@ -1110,6 +2856,22 @@
           <w:rFonts w:cs="Arial"/>
         </w:rPr>
       </w:pPr>
+      <w:r>
+        <w:rPr>
+          <w:rFonts w:cs="Arial"/>
+        </w:rPr>
+        <w:t>192.168.4.1 – 192.168.4.254</w:t>
+      </w:r>
+    </w:p>
+    <w:p>
+      <w:pPr>
+        <w:pStyle w:val="Arial12"/>
+        <w:spacing w:before="120" w:after="120"/>
+        <w:ind w:left="1134" w:firstLine="0"/>
+        <w:rPr>
+          <w:rFonts w:cs="Arial"/>
+        </w:rPr>
+      </w:pPr>
     </w:p>
     <w:p>
       <w:pPr>
@@ -1136,6 +2898,236 @@
         </w:rPr>
         <w:t>:</w:t>
       </w:r>
+    </w:p>
+    <w:p>
+      <w:pPr>
+        <w:pStyle w:val="Arial12"/>
+        <w:spacing w:before="120" w:after="120"/>
+        <w:rPr>
+          <w:rFonts w:cs="Arial"/>
+        </w:rPr>
+      </w:pPr>
+      <w:r>
+        <w:rPr>
+          <w:rFonts w:cs="Arial"/>
+        </w:rPr>
+        <w:t xml:space="preserve">IP (Binary): </w:t>
+      </w:r>
+      <w:r>
+        <w:rPr>
+          <w:rFonts w:cs="Arial"/>
+        </w:rPr>
+        <w:tab/>
+      </w:r>
+      <w:r>
+        <w:rPr>
+          <w:rFonts w:cs="Arial"/>
+        </w:rPr>
+        <w:t>11000000.01111000.11110000.00010001</w:t>
+      </w:r>
+    </w:p>
+    <w:p>
+      <w:pPr>
+        <w:pStyle w:val="Arial12"/>
+        <w:spacing w:before="120" w:after="120"/>
+        <w:rPr>
+          <w:rFonts w:cs="Arial"/>
+        </w:rPr>
+      </w:pPr>
+      <w:r>
+        <w:rPr>
+          <w:rFonts w:cs="Arial"/>
+        </w:rPr>
+        <w:t>Mask:</w:t>
+      </w:r>
+      <w:r>
+        <w:rPr>
+          <w:rFonts w:cs="Arial"/>
+        </w:rPr>
+        <w:tab/>
+      </w:r>
+      <w:r>
+        <w:rPr>
+          <w:rFonts w:cs="Arial"/>
+        </w:rPr>
+        <w:tab/>
+      </w:r>
+      <w:r>
+        <w:rPr>
+          <w:rFonts w:cs="Arial"/>
+        </w:rPr>
+        <w:t>11111111.11111111.11000000.00000000</w:t>
+      </w:r>
+    </w:p>
+    <w:p>
+      <w:pPr>
+        <w:pStyle w:val="Arial12"/>
+        <w:spacing w:before="120" w:after="120"/>
+        <w:rPr>
+          <w:rFonts w:cs="Arial"/>
+        </w:rPr>
+      </w:pPr>
+      <w:r>
+        <w:rPr>
+          <w:rFonts w:cs="Arial"/>
+        </w:rPr>
+        <w:tab/>
+      </w:r>
+      <w:r>
+        <w:rPr>
+          <w:rFonts w:cs="Arial"/>
+        </w:rPr>
+        <w:tab/>
+      </w:r>
+      <w:r>
+        <w:rPr>
+          <w:rFonts w:cs="Arial"/>
+        </w:rPr>
+        <w:t>255.255.192.0</w:t>
+      </w:r>
+    </w:p>
+    <w:p>
+      <w:pPr>
+        <w:pStyle w:val="Arial12"/>
+        <w:spacing w:before="120" w:after="120"/>
+        <w:rPr>
+          <w:rFonts w:cs="Arial"/>
+        </w:rPr>
+      </w:pPr>
+      <w:r>
+        <w:rPr>
+          <w:rFonts w:cs="Arial"/>
+        </w:rPr>
+        <w:t>Subred:</w:t>
+      </w:r>
+      <w:r>
+        <w:rPr>
+          <w:rFonts w:cs="Arial"/>
+        </w:rPr>
+        <w:tab/>
+      </w:r>
+      <w:r>
+        <w:rPr>
+          <w:rFonts w:cs="Arial"/>
+        </w:rPr>
+        <w:t>11000000.01111000.11</w:t>
+      </w:r>
+      <w:r>
+        <w:rPr>
+          <w:rFonts w:cs="Arial"/>
+        </w:rPr>
+        <w:t>000000.00000000</w:t>
+      </w:r>
+    </w:p>
+    <w:p>
+      <w:pPr>
+        <w:pStyle w:val="Arial12"/>
+        <w:spacing w:before="120" w:after="120"/>
+        <w:rPr>
+          <w:rFonts w:cs="Arial"/>
+        </w:rPr>
+      </w:pPr>
+      <w:r>
+        <w:rPr>
+          <w:rFonts w:cs="Arial"/>
+        </w:rPr>
+        <w:tab/>
+      </w:r>
+      <w:r>
+        <w:rPr>
+          <w:rFonts w:cs="Arial"/>
+        </w:rPr>
+        <w:tab/>
+      </w:r>
+      <w:r>
+        <w:rPr>
+          <w:rFonts w:cs="Arial"/>
+        </w:rPr>
+        <w:t>192.120.192.0</w:t>
+      </w:r>
+      <w:r>
+        <w:rPr>
+          <w:rFonts w:cs="Arial"/>
+        </w:rPr>
+        <w:tab/>
+      </w:r>
+    </w:p>
+    <w:p>
+      <w:pPr>
+        <w:pStyle w:val="Arial12"/>
+        <w:spacing w:before="120" w:after="120"/>
+        <w:rPr>
+          <w:rFonts w:cs="Arial"/>
+        </w:rPr>
+      </w:pPr>
+      <w:r>
+        <w:rPr>
+          <w:rFonts w:cs="Arial"/>
+        </w:rPr>
+        <w:t>Broadcast:</w:t>
+      </w:r>
+      <w:r>
+        <w:rPr>
+          <w:rFonts w:cs="Arial"/>
+        </w:rPr>
+        <w:tab/>
+      </w:r>
+      <w:r>
+        <w:rPr>
+          <w:rFonts w:cs="Arial"/>
+        </w:rPr>
+        <w:t>11000000.01111000.11</w:t>
+      </w:r>
+      <w:r>
+        <w:rPr>
+          <w:rFonts w:cs="Arial"/>
+        </w:rPr>
+        <w:t>111111.11111111</w:t>
+      </w:r>
+    </w:p>
+    <w:p>
+      <w:pPr>
+        <w:pStyle w:val="Arial12"/>
+        <w:spacing w:before="120" w:after="120"/>
+        <w:ind w:firstLine="0"/>
+        <w:rPr>
+          <w:rFonts w:cs="Arial"/>
+        </w:rPr>
+      </w:pPr>
+      <w:r>
+        <w:rPr>
+          <w:rFonts w:cs="Arial"/>
+        </w:rPr>
+        <w:tab/>
+      </w:r>
+      <w:r>
+        <w:rPr>
+          <w:rFonts w:cs="Arial"/>
+        </w:rPr>
+        <w:tab/>
+      </w:r>
+      <w:r>
+        <w:rPr>
+          <w:rFonts w:cs="Arial"/>
+        </w:rPr>
+        <w:tab/>
+      </w:r>
+      <w:r>
+        <w:rPr>
+          <w:rFonts w:cs="Arial"/>
+        </w:rPr>
+        <w:t>192.120.255.255</w:t>
+      </w:r>
+    </w:p>
+    <w:p>
+      <w:pPr>
+        <w:pStyle w:val="Arial12"/>
+        <w:spacing w:before="120" w:after="120"/>
+        <w:ind w:left="709" w:firstLine="0"/>
+        <w:rPr>
+          <w:rFonts w:cs="Arial"/>
+        </w:rPr>
+      </w:pPr>
     </w:p>
     <w:p>
       <w:pPr>
@@ -1161,6 +3153,20 @@
     </w:p>
     <w:p>
       <w:pPr>
+        <w:ind w:left="1069"/>
+        <w:rPr>
+          <w:rFonts w:ascii="Arial" w:hAnsi="Arial" w:cs="Arial"/>
+        </w:rPr>
+      </w:pPr>
+      <w:r>
+        <w:rPr>
+          <w:rFonts w:ascii="Arial" w:hAnsi="Arial" w:cs="Arial"/>
+        </w:rPr>
+        <w:t>255.255.192.0</w:t>
+      </w:r>
+    </w:p>
+    <w:p>
+      <w:pPr>
         <w:numPr>
           <w:ilvl w:val="1"/>
           <w:numId w:val="3"/>
@@ -1183,6 +3189,20 @@
     </w:p>
     <w:p>
       <w:pPr>
+        <w:ind w:left="1069"/>
+        <w:rPr>
+          <w:rFonts w:ascii="Arial" w:hAnsi="Arial" w:cs="Arial"/>
+        </w:rPr>
+      </w:pPr>
+      <w:r>
+        <w:rPr>
+          <w:rFonts w:ascii="Arial" w:hAnsi="Arial" w:cs="Arial"/>
+        </w:rPr>
+        <w:t>192.120.192.0</w:t>
+      </w:r>
+    </w:p>
+    <w:p>
+      <w:pPr>
         <w:numPr>
           <w:ilvl w:val="1"/>
           <w:numId w:val="3"/>
@@ -1210,54 +3230,12 @@
           <w:rFonts w:ascii="Arial" w:hAnsi="Arial" w:cs="Arial"/>
         </w:rPr>
       </w:pPr>
-    </w:p>
-    <w:p>
-      <w:pPr>
-        <w:ind w:left="1069"/>
+      <w:r>
         <w:rPr>
           <w:rFonts w:ascii="Arial" w:hAnsi="Arial" w:cs="Arial"/>
         </w:rPr>
-      </w:pPr>
-    </w:p>
-    <w:p>
-      <w:pPr>
-        <w:ind w:left="1069"/>
-        <w:rPr>
-          <w:rFonts w:ascii="Arial" w:hAnsi="Arial" w:cs="Arial"/>
-        </w:rPr>
-      </w:pPr>
-    </w:p>
-    <w:p>
-      <w:pPr>
-        <w:ind w:left="1069"/>
-        <w:rPr>
-          <w:rFonts w:ascii="Arial" w:hAnsi="Arial" w:cs="Arial"/>
-        </w:rPr>
-      </w:pPr>
-    </w:p>
-    <w:p>
-      <w:pPr>
-        <w:ind w:left="1069"/>
-        <w:rPr>
-          <w:rFonts w:ascii="Arial" w:hAnsi="Arial" w:cs="Arial"/>
-        </w:rPr>
-      </w:pPr>
-    </w:p>
-    <w:p>
-      <w:pPr>
-        <w:ind w:left="1069"/>
-        <w:rPr>
-          <w:rFonts w:ascii="Arial" w:hAnsi="Arial" w:cs="Arial"/>
-        </w:rPr>
-      </w:pPr>
-    </w:p>
-    <w:p>
-      <w:pPr>
-        <w:ind w:left="1069"/>
-        <w:rPr>
-          <w:rFonts w:ascii="Arial" w:hAnsi="Arial" w:cs="Arial"/>
-        </w:rPr>
-      </w:pPr>
+        <w:t>192.120.255.255</w:t>
+      </w:r>
     </w:p>
     <w:p>
       <w:pPr>
@@ -1337,7 +3315,6 @@
           <w:u w:val="single"/>
         </w:rPr>
       </w:pPr>
-      <w:proofErr w:type="spellStart"/>
       <w:r>
         <w:rPr>
           <w:rFonts w:cs="Arial"/>
@@ -1347,9 +3324,9 @@
           <w:szCs w:val="32"/>
           <w:u w:val="single"/>
         </w:rPr>
+        <w:lastRenderedPageBreak/>
         <w:t>Subnetting</w:t>
       </w:r>
-      <w:proofErr w:type="spellEnd"/>
     </w:p>
     <w:p>
       <w:pPr>
@@ -1401,6 +3378,65 @@
           <w:rFonts w:cs="Arial"/>
         </w:rPr>
       </w:pPr>
+      <w:r>
+        <w:rPr>
+          <w:rFonts w:cs="Arial"/>
+        </w:rPr>
+        <w:t>Mask: 255.255.255.0</w:t>
+      </w:r>
+    </w:p>
+    <w:p>
+      <w:pPr>
+        <w:pStyle w:val="Arial12"/>
+        <w:spacing w:before="120" w:after="120"/>
+        <w:ind w:firstLine="0"/>
+        <w:rPr>
+          <w:rFonts w:cs="Arial"/>
+        </w:rPr>
+      </w:pPr>
+      <w:r>
+        <w:rPr>
+          <w:rFonts w:cs="Arial"/>
+        </w:rPr>
+        <w:tab/>
+        <w:t>4 subredes = 2bits</w:t>
+      </w:r>
+    </w:p>
+    <w:p>
+      <w:pPr>
+        <w:pStyle w:val="Arial12"/>
+        <w:spacing w:before="120" w:after="120"/>
+        <w:ind w:firstLine="0"/>
+        <w:rPr>
+          <w:rFonts w:cs="Arial"/>
+        </w:rPr>
+      </w:pPr>
+      <w:r>
+        <w:rPr>
+          <w:rFonts w:cs="Arial"/>
+        </w:rPr>
+        <w:tab/>
+        <w:t>255.255.255.11000000</w:t>
+      </w:r>
+      <w:r>
+        <w:rPr>
+          <w:rFonts w:cs="Arial"/>
+        </w:rPr>
+        <w:t xml:space="preserve"> -&gt;</w:t>
+      </w:r>
+      <w:r>
+        <w:rPr>
+          <w:rFonts w:cs="Arial"/>
+        </w:rPr>
+        <w:tab/>
+        <w:t>255.255.255.</w:t>
+      </w:r>
+      <w:r>
+        <w:rPr>
+          <w:rFonts w:cs="Arial"/>
+        </w:rPr>
+        <w:t>192</w:t>
+      </w:r>
     </w:p>
     <w:tbl>
       <w:tblPr>
@@ -1490,19 +3526,11 @@
                 <w:rFonts w:cs="Arial"/>
               </w:rPr>
             </w:pPr>
-            <w:proofErr w:type="spellStart"/>
             <w:r>
               <w:rPr>
                 <w:rFonts w:cs="Arial"/>
               </w:rPr>
-              <w:t>Nºde</w:t>
-            </w:r>
-            <w:proofErr w:type="spellEnd"/>
-            <w:r>
-              <w:rPr>
-                <w:rFonts w:cs="Arial"/>
-              </w:rPr>
-              <w:t xml:space="preserve"> equipos</w:t>
+              <w:t>Nºde equipos</w:t>
             </w:r>
           </w:p>
         </w:tc>
@@ -1585,11 +3613,19 @@
           <w:p>
             <w:pPr>
               <w:pStyle w:val="Arial12"/>
-              <w:ind w:left="709"/>
-              <w:rPr>
-                <w:rFonts w:cs="Arial"/>
-              </w:rPr>
-            </w:pPr>
+              <w:ind w:firstLine="0"/>
+              <w:rPr>
+                <w:rFonts w:cs="Arial"/>
+                <w:color w:val="000000" w:themeColor="text1"/>
+              </w:rPr>
+            </w:pPr>
+            <w:r>
+              <w:rPr>
+                <w:rFonts w:cs="Arial"/>
+                <w:color w:val="000000" w:themeColor="text1"/>
+              </w:rPr>
+              <w:t>192.168.30.0</w:t>
+            </w:r>
           </w:p>
         </w:tc>
         <w:tc>
@@ -1606,11 +3642,26 @@
           <w:p>
             <w:pPr>
               <w:pStyle w:val="Arial12"/>
-              <w:ind w:left="709"/>
-              <w:rPr>
-                <w:rFonts w:cs="Arial"/>
-              </w:rPr>
-            </w:pPr>
+              <w:ind w:firstLine="0"/>
+              <w:rPr>
+                <w:rFonts w:cs="Arial"/>
+                <w:color w:val="000000" w:themeColor="text1"/>
+              </w:rPr>
+            </w:pPr>
+            <w:r>
+              <w:rPr>
+                <w:rFonts w:cs="Arial"/>
+                <w:color w:val="000000" w:themeColor="text1"/>
+              </w:rPr>
+              <w:t>6</w:t>
+            </w:r>
+            <w:r>
+              <w:rPr>
+                <w:rFonts w:cs="Arial"/>
+                <w:color w:val="000000" w:themeColor="text1"/>
+              </w:rPr>
+              <w:t>3</w:t>
+            </w:r>
           </w:p>
         </w:tc>
         <w:tc>
@@ -1627,11 +3678,19 @@
           <w:p>
             <w:pPr>
               <w:pStyle w:val="Arial12"/>
-              <w:ind w:left="709"/>
-              <w:rPr>
-                <w:rFonts w:cs="Arial"/>
-              </w:rPr>
-            </w:pPr>
+              <w:ind w:firstLine="0"/>
+              <w:rPr>
+                <w:rFonts w:cs="Arial"/>
+                <w:color w:val="000000" w:themeColor="text1"/>
+              </w:rPr>
+            </w:pPr>
+            <w:r>
+              <w:rPr>
+                <w:rFonts w:cs="Arial"/>
+                <w:color w:val="000000" w:themeColor="text1"/>
+              </w:rPr>
+              <w:t>192.168.30.1</w:t>
+            </w:r>
           </w:p>
         </w:tc>
         <w:tc>
@@ -1648,11 +3707,26 @@
           <w:p>
             <w:pPr>
               <w:pStyle w:val="Arial12"/>
-              <w:ind w:left="709"/>
-              <w:rPr>
-                <w:rFonts w:cs="Arial"/>
-              </w:rPr>
-            </w:pPr>
+              <w:ind w:firstLine="0"/>
+              <w:rPr>
+                <w:rFonts w:cs="Arial"/>
+                <w:color w:val="000000" w:themeColor="text1"/>
+              </w:rPr>
+            </w:pPr>
+            <w:r>
+              <w:rPr>
+                <w:rFonts w:cs="Arial"/>
+                <w:color w:val="000000" w:themeColor="text1"/>
+              </w:rPr>
+              <w:t>192.168.30.6</w:t>
+            </w:r>
+            <w:r>
+              <w:rPr>
+                <w:rFonts w:cs="Arial"/>
+                <w:color w:val="000000" w:themeColor="text1"/>
+              </w:rPr>
+              <w:t>3</w:t>
+            </w:r>
           </w:p>
         </w:tc>
       </w:tr>
@@ -1674,11 +3748,26 @@
           <w:p>
             <w:pPr>
               <w:pStyle w:val="Arial12"/>
-              <w:ind w:left="709"/>
-              <w:rPr>
-                <w:rFonts w:cs="Arial"/>
-              </w:rPr>
-            </w:pPr>
+              <w:ind w:firstLine="0"/>
+              <w:rPr>
+                <w:rFonts w:cs="Arial"/>
+                <w:color w:val="000000" w:themeColor="text1"/>
+              </w:rPr>
+            </w:pPr>
+            <w:r>
+              <w:rPr>
+                <w:rFonts w:cs="Arial"/>
+                <w:color w:val="000000" w:themeColor="text1"/>
+              </w:rPr>
+              <w:t>192.168.30.6</w:t>
+            </w:r>
+            <w:r>
+              <w:rPr>
+                <w:rFonts w:cs="Arial"/>
+                <w:color w:val="000000" w:themeColor="text1"/>
+              </w:rPr>
+              <w:t>4</w:t>
+            </w:r>
           </w:p>
         </w:tc>
         <w:tc>
@@ -1695,11 +3784,26 @@
           <w:p>
             <w:pPr>
               <w:pStyle w:val="Arial12"/>
-              <w:ind w:left="709"/>
-              <w:rPr>
-                <w:rFonts w:cs="Arial"/>
-              </w:rPr>
-            </w:pPr>
+              <w:ind w:firstLine="0"/>
+              <w:rPr>
+                <w:rFonts w:cs="Arial"/>
+                <w:color w:val="000000" w:themeColor="text1"/>
+              </w:rPr>
+            </w:pPr>
+            <w:r>
+              <w:rPr>
+                <w:rFonts w:cs="Arial"/>
+                <w:color w:val="000000" w:themeColor="text1"/>
+              </w:rPr>
+              <w:t>6</w:t>
+            </w:r>
+            <w:r>
+              <w:rPr>
+                <w:rFonts w:cs="Arial"/>
+                <w:color w:val="000000" w:themeColor="text1"/>
+              </w:rPr>
+              <w:t>3</w:t>
+            </w:r>
           </w:p>
         </w:tc>
         <w:tc>
@@ -1716,11 +3820,26 @@
           <w:p>
             <w:pPr>
               <w:pStyle w:val="Arial12"/>
-              <w:ind w:left="709"/>
-              <w:rPr>
-                <w:rFonts w:cs="Arial"/>
-              </w:rPr>
-            </w:pPr>
+              <w:ind w:firstLine="0"/>
+              <w:rPr>
+                <w:rFonts w:cs="Arial"/>
+                <w:color w:val="000000" w:themeColor="text1"/>
+              </w:rPr>
+            </w:pPr>
+            <w:r>
+              <w:rPr>
+                <w:rFonts w:cs="Arial"/>
+                <w:color w:val="000000" w:themeColor="text1"/>
+              </w:rPr>
+              <w:t>192.168.30.6</w:t>
+            </w:r>
+            <w:r>
+              <w:rPr>
+                <w:rFonts w:cs="Arial"/>
+                <w:color w:val="000000" w:themeColor="text1"/>
+              </w:rPr>
+              <w:t>5</w:t>
+            </w:r>
           </w:p>
         </w:tc>
         <w:tc>
@@ -1737,11 +3856,33 @@
           <w:p>
             <w:pPr>
               <w:pStyle w:val="Arial12"/>
-              <w:ind w:left="709"/>
-              <w:rPr>
-                <w:rFonts w:cs="Arial"/>
-              </w:rPr>
-            </w:pPr>
+              <w:ind w:firstLine="0"/>
+              <w:rPr>
+                <w:rFonts w:cs="Arial"/>
+                <w:color w:val="000000" w:themeColor="text1"/>
+              </w:rPr>
+            </w:pPr>
+            <w:r>
+              <w:rPr>
+                <w:rFonts w:cs="Arial"/>
+                <w:color w:val="000000" w:themeColor="text1"/>
+              </w:rPr>
+              <w:t>192.168.30.</w:t>
+            </w:r>
+            <w:r>
+              <w:rPr>
+                <w:rFonts w:cs="Arial"/>
+                <w:color w:val="000000" w:themeColor="text1"/>
+              </w:rPr>
+              <w:t>12</w:t>
+            </w:r>
+            <w:r>
+              <w:rPr>
+                <w:rFonts w:cs="Arial"/>
+                <w:color w:val="000000" w:themeColor="text1"/>
+              </w:rPr>
+              <w:t>7</w:t>
+            </w:r>
           </w:p>
         </w:tc>
       </w:tr>
@@ -1763,11 +3904,26 @@
           <w:p>
             <w:pPr>
               <w:pStyle w:val="Arial12"/>
-              <w:ind w:left="709"/>
-              <w:rPr>
-                <w:rFonts w:cs="Arial"/>
-              </w:rPr>
-            </w:pPr>
+              <w:ind w:firstLine="0"/>
+              <w:rPr>
+                <w:rFonts w:cs="Arial"/>
+                <w:color w:val="000000" w:themeColor="text1"/>
+              </w:rPr>
+            </w:pPr>
+            <w:r>
+              <w:rPr>
+                <w:rFonts w:cs="Arial"/>
+                <w:color w:val="000000" w:themeColor="text1"/>
+              </w:rPr>
+              <w:t>192.168.30.1</w:t>
+            </w:r>
+            <w:r>
+              <w:rPr>
+                <w:rFonts w:cs="Arial"/>
+                <w:color w:val="000000" w:themeColor="text1"/>
+              </w:rPr>
+              <w:t>28</w:t>
+            </w:r>
           </w:p>
         </w:tc>
         <w:tc>
@@ -1784,11 +3940,26 @@
           <w:p>
             <w:pPr>
               <w:pStyle w:val="Arial12"/>
-              <w:ind w:left="709"/>
-              <w:rPr>
-                <w:rFonts w:cs="Arial"/>
-              </w:rPr>
-            </w:pPr>
+              <w:ind w:firstLine="0"/>
+              <w:rPr>
+                <w:rFonts w:cs="Arial"/>
+                <w:color w:val="000000" w:themeColor="text1"/>
+              </w:rPr>
+            </w:pPr>
+            <w:r>
+              <w:rPr>
+                <w:rFonts w:cs="Arial"/>
+                <w:color w:val="000000" w:themeColor="text1"/>
+              </w:rPr>
+              <w:t>6</w:t>
+            </w:r>
+            <w:r>
+              <w:rPr>
+                <w:rFonts w:cs="Arial"/>
+                <w:color w:val="000000" w:themeColor="text1"/>
+              </w:rPr>
+              <w:t>3</w:t>
+            </w:r>
           </w:p>
         </w:tc>
         <w:tc>
@@ -1805,11 +3976,26 @@
           <w:p>
             <w:pPr>
               <w:pStyle w:val="Arial12"/>
-              <w:ind w:left="709"/>
-              <w:rPr>
-                <w:rFonts w:cs="Arial"/>
-              </w:rPr>
-            </w:pPr>
+              <w:ind w:firstLine="0"/>
+              <w:rPr>
+                <w:rFonts w:cs="Arial"/>
+                <w:color w:val="000000" w:themeColor="text1"/>
+              </w:rPr>
+            </w:pPr>
+            <w:r>
+              <w:rPr>
+                <w:rFonts w:cs="Arial"/>
+                <w:color w:val="000000" w:themeColor="text1"/>
+              </w:rPr>
+              <w:t>192.168.30.1</w:t>
+            </w:r>
+            <w:r>
+              <w:rPr>
+                <w:rFonts w:cs="Arial"/>
+                <w:color w:val="000000" w:themeColor="text1"/>
+              </w:rPr>
+              <w:t>29</w:t>
+            </w:r>
           </w:p>
         </w:tc>
         <w:tc>
@@ -1826,11 +4012,26 @@
           <w:p>
             <w:pPr>
               <w:pStyle w:val="Arial12"/>
-              <w:ind w:left="709"/>
-              <w:rPr>
-                <w:rFonts w:cs="Arial"/>
-              </w:rPr>
-            </w:pPr>
+              <w:ind w:firstLine="0"/>
+              <w:rPr>
+                <w:rFonts w:cs="Arial"/>
+                <w:color w:val="000000" w:themeColor="text1"/>
+              </w:rPr>
+            </w:pPr>
+            <w:r>
+              <w:rPr>
+                <w:rFonts w:cs="Arial"/>
+                <w:color w:val="000000" w:themeColor="text1"/>
+              </w:rPr>
+              <w:t>192.168.30.19</w:t>
+            </w:r>
+            <w:r>
+              <w:rPr>
+                <w:rFonts w:cs="Arial"/>
+                <w:color w:val="000000" w:themeColor="text1"/>
+              </w:rPr>
+              <w:t>1</w:t>
+            </w:r>
           </w:p>
         </w:tc>
       </w:tr>
@@ -1852,11 +4053,26 @@
           <w:p>
             <w:pPr>
               <w:pStyle w:val="Arial12"/>
-              <w:ind w:left="709"/>
-              <w:rPr>
-                <w:rFonts w:cs="Arial"/>
-              </w:rPr>
-            </w:pPr>
+              <w:ind w:firstLine="0"/>
+              <w:rPr>
+                <w:rFonts w:cs="Arial"/>
+                <w:color w:val="000000" w:themeColor="text1"/>
+              </w:rPr>
+            </w:pPr>
+            <w:r>
+              <w:rPr>
+                <w:rFonts w:cs="Arial"/>
+                <w:color w:val="000000" w:themeColor="text1"/>
+              </w:rPr>
+              <w:t>192.168.30.1</w:t>
+            </w:r>
+            <w:r>
+              <w:rPr>
+                <w:rFonts w:cs="Arial"/>
+                <w:color w:val="000000" w:themeColor="text1"/>
+              </w:rPr>
+              <w:t>92</w:t>
+            </w:r>
           </w:p>
         </w:tc>
         <w:tc>
@@ -1873,11 +4089,26 @@
           <w:p>
             <w:pPr>
               <w:pStyle w:val="Arial12"/>
-              <w:ind w:left="709"/>
-              <w:rPr>
-                <w:rFonts w:cs="Arial"/>
-              </w:rPr>
-            </w:pPr>
+              <w:ind w:firstLine="0"/>
+              <w:rPr>
+                <w:rFonts w:cs="Arial"/>
+                <w:color w:val="000000" w:themeColor="text1"/>
+              </w:rPr>
+            </w:pPr>
+            <w:r>
+              <w:rPr>
+                <w:rFonts w:cs="Arial"/>
+                <w:color w:val="000000" w:themeColor="text1"/>
+              </w:rPr>
+              <w:t>6</w:t>
+            </w:r>
+            <w:r>
+              <w:rPr>
+                <w:rFonts w:cs="Arial"/>
+                <w:color w:val="000000" w:themeColor="text1"/>
+              </w:rPr>
+              <w:t>3</w:t>
+            </w:r>
           </w:p>
         </w:tc>
         <w:tc>
@@ -1894,11 +4125,26 @@
           <w:p>
             <w:pPr>
               <w:pStyle w:val="Arial12"/>
-              <w:ind w:left="709"/>
-              <w:rPr>
-                <w:rFonts w:cs="Arial"/>
-              </w:rPr>
-            </w:pPr>
+              <w:ind w:firstLine="0"/>
+              <w:rPr>
+                <w:rFonts w:cs="Arial"/>
+                <w:color w:val="000000" w:themeColor="text1"/>
+              </w:rPr>
+            </w:pPr>
+            <w:r>
+              <w:rPr>
+                <w:rFonts w:cs="Arial"/>
+                <w:color w:val="000000" w:themeColor="text1"/>
+              </w:rPr>
+              <w:t>192.168.30.19</w:t>
+            </w:r>
+            <w:r>
+              <w:rPr>
+                <w:rFonts w:cs="Arial"/>
+                <w:color w:val="000000" w:themeColor="text1"/>
+              </w:rPr>
+              <w:t>3</w:t>
+            </w:r>
           </w:p>
         </w:tc>
         <w:tc>
@@ -1915,100 +4161,26 @@
           <w:p>
             <w:pPr>
               <w:pStyle w:val="Arial12"/>
-              <w:ind w:left="709"/>
-              <w:rPr>
-                <w:rFonts w:cs="Arial"/>
-              </w:rPr>
-            </w:pPr>
-          </w:p>
-        </w:tc>
-      </w:tr>
-      <w:tr>
-        <w:trPr>
-          <w:jc w:val="center"/>
-        </w:trPr>
-        <w:tc>
-          <w:tcPr>
-            <w:tcW w:w="1925" w:type="dxa"/>
-            <w:tcBorders>
-              <w:top w:val="single" w:sz="4" w:space="0" w:color="auto"/>
-              <w:left w:val="single" w:sz="4" w:space="0" w:color="auto"/>
-              <w:bottom w:val="single" w:sz="4" w:space="0" w:color="auto"/>
-              <w:right w:val="single" w:sz="4" w:space="0" w:color="auto"/>
-            </w:tcBorders>
-            <w:shd w:val="clear" w:color="auto" w:fill="auto"/>
-          </w:tcPr>
-          <w:p>
-            <w:pPr>
-              <w:pStyle w:val="Arial12"/>
-              <w:ind w:left="709"/>
-              <w:rPr>
-                <w:rFonts w:cs="Arial"/>
-              </w:rPr>
-            </w:pPr>
-          </w:p>
-        </w:tc>
-        <w:tc>
-          <w:tcPr>
-            <w:tcW w:w="1713" w:type="dxa"/>
-            <w:tcBorders>
-              <w:top w:val="single" w:sz="4" w:space="0" w:color="auto"/>
-              <w:left w:val="single" w:sz="4" w:space="0" w:color="auto"/>
-              <w:bottom w:val="single" w:sz="4" w:space="0" w:color="auto"/>
-              <w:right w:val="single" w:sz="4" w:space="0" w:color="auto"/>
-            </w:tcBorders>
-            <w:shd w:val="clear" w:color="auto" w:fill="auto"/>
-          </w:tcPr>
-          <w:p>
-            <w:pPr>
-              <w:pStyle w:val="Arial12"/>
-              <w:ind w:left="709"/>
-              <w:rPr>
-                <w:rFonts w:cs="Arial"/>
-              </w:rPr>
-            </w:pPr>
-          </w:p>
-        </w:tc>
-        <w:tc>
-          <w:tcPr>
-            <w:tcW w:w="2069" w:type="dxa"/>
-            <w:tcBorders>
-              <w:top w:val="single" w:sz="4" w:space="0" w:color="auto"/>
-              <w:left w:val="single" w:sz="4" w:space="0" w:color="auto"/>
-              <w:bottom w:val="single" w:sz="4" w:space="0" w:color="auto"/>
-              <w:right w:val="single" w:sz="4" w:space="0" w:color="auto"/>
-            </w:tcBorders>
-            <w:shd w:val="clear" w:color="auto" w:fill="auto"/>
-          </w:tcPr>
-          <w:p>
-            <w:pPr>
-              <w:pStyle w:val="Arial12"/>
-              <w:ind w:left="709"/>
-              <w:rPr>
-                <w:rFonts w:cs="Arial"/>
-              </w:rPr>
-            </w:pPr>
-          </w:p>
-        </w:tc>
-        <w:tc>
-          <w:tcPr>
-            <w:tcW w:w="2185" w:type="dxa"/>
-            <w:tcBorders>
-              <w:top w:val="single" w:sz="4" w:space="0" w:color="auto"/>
-              <w:left w:val="single" w:sz="4" w:space="0" w:color="auto"/>
-              <w:bottom w:val="single" w:sz="4" w:space="0" w:color="auto"/>
-              <w:right w:val="single" w:sz="4" w:space="0" w:color="auto"/>
-            </w:tcBorders>
-            <w:shd w:val="clear" w:color="auto" w:fill="auto"/>
-          </w:tcPr>
-          <w:p>
-            <w:pPr>
-              <w:pStyle w:val="Arial12"/>
-              <w:ind w:left="709"/>
-              <w:rPr>
-                <w:rFonts w:cs="Arial"/>
-              </w:rPr>
-            </w:pPr>
+              <w:ind w:firstLine="0"/>
+              <w:rPr>
+                <w:rFonts w:cs="Arial"/>
+                <w:color w:val="000000" w:themeColor="text1"/>
+              </w:rPr>
+            </w:pPr>
+            <w:r>
+              <w:rPr>
+                <w:rFonts w:cs="Arial"/>
+                <w:color w:val="000000" w:themeColor="text1"/>
+              </w:rPr>
+              <w:t>192.168.30.25</w:t>
+            </w:r>
+            <w:r>
+              <w:rPr>
+                <w:rFonts w:cs="Arial"/>
+                <w:color w:val="000000" w:themeColor="text1"/>
+              </w:rPr>
+              <w:t>5</w:t>
+            </w:r>
           </w:p>
         </w:tc>
       </w:tr>
@@ -2141,19 +4313,11 @@
                 <w:rFonts w:cs="Arial"/>
               </w:rPr>
             </w:pPr>
-            <w:proofErr w:type="spellStart"/>
             <w:r>
               <w:rPr>
                 <w:rFonts w:cs="Arial"/>
               </w:rPr>
-              <w:t>Nº</w:t>
-            </w:r>
-            <w:proofErr w:type="spellEnd"/>
-            <w:r>
-              <w:rPr>
-                <w:rFonts w:cs="Arial"/>
-              </w:rPr>
-              <w:t xml:space="preserve"> de Equipos</w:t>
+              <w:t>Nº de Equipos</w:t>
             </w:r>
           </w:p>
         </w:tc>
@@ -3232,19 +5396,11 @@
                 <w:rFonts w:cs="Arial"/>
               </w:rPr>
             </w:pPr>
-            <w:proofErr w:type="spellStart"/>
             <w:r>
               <w:rPr>
                 <w:rFonts w:cs="Arial"/>
               </w:rPr>
-              <w:t>Nº</w:t>
-            </w:r>
-            <w:proofErr w:type="spellEnd"/>
-            <w:r>
-              <w:rPr>
-                <w:rFonts w:cs="Arial"/>
-              </w:rPr>
-              <w:t xml:space="preserve"> de Equipos</w:t>
+              <w:t>Nº de Equipos</w:t>
             </w:r>
           </w:p>
         </w:tc>
@@ -3861,21 +6017,12 @@
                 <w:b/>
               </w:rPr>
             </w:pPr>
-            <w:proofErr w:type="spellStart"/>
             <w:r>
               <w:rPr>
                 <w:rFonts w:cs="Arial"/>
                 <w:b/>
               </w:rPr>
-              <w:t>Nº</w:t>
-            </w:r>
-            <w:proofErr w:type="spellEnd"/>
-            <w:r>
-              <w:rPr>
-                <w:rFonts w:cs="Arial"/>
-                <w:b/>
-              </w:rPr>
-              <w:t xml:space="preserve"> de subred</w:t>
+              <w:t>Nº de subred</w:t>
             </w:r>
           </w:p>
         </w:tc>
@@ -4735,21 +6882,7 @@
         <w:rPr>
           <w:rFonts w:cs="Arial"/>
         </w:rPr>
-        <w:t>¿</w:t>
-      </w:r>
-      <w:proofErr w:type="gramStart"/>
-      <w:r>
-        <w:rPr>
-          <w:rFonts w:cs="Arial"/>
-        </w:rPr>
-        <w:t>La  dirección</w:t>
-      </w:r>
-      <w:proofErr w:type="gramEnd"/>
-      <w:r>
-        <w:rPr>
-          <w:rFonts w:cs="Arial"/>
-        </w:rPr>
-        <w:t xml:space="preserve"> IP 197.15.22.63 se puede utilizar? ¿Por qué? ¿Por qué no?</w:t>
+        <w:t>¿La  dirección IP 197.15.22.63 se puede utilizar? ¿Por qué? ¿Por qué no?</w:t>
       </w:r>
     </w:p>
     <w:p>
@@ -4769,21 +6902,7 @@
         <w:rPr>
           <w:rFonts w:cs="Arial"/>
         </w:rPr>
-        <w:t>¿</w:t>
-      </w:r>
-      <w:proofErr w:type="gramStart"/>
-      <w:r>
-        <w:rPr>
-          <w:rFonts w:cs="Arial"/>
-        </w:rPr>
-        <w:t>La  dirección</w:t>
-      </w:r>
-      <w:proofErr w:type="gramEnd"/>
-      <w:r>
-        <w:rPr>
-          <w:rFonts w:cs="Arial"/>
-        </w:rPr>
-        <w:t xml:space="preserve"> IP 197.15.22.131 se puede utilizar? ¿Por qué? ¿Por qué no?</w:t>
+        <w:t>¿La  dirección IP 197.15.22.131 se puede utilizar? ¿Por qué? ¿Por qué no?</w:t>
       </w:r>
     </w:p>
     <w:p>
@@ -4803,21 +6922,7 @@
         <w:rPr>
           <w:rFonts w:cs="Arial"/>
         </w:rPr>
-        <w:t>¿</w:t>
-      </w:r>
-      <w:proofErr w:type="gramStart"/>
-      <w:r>
-        <w:rPr>
-          <w:rFonts w:cs="Arial"/>
-        </w:rPr>
-        <w:t>La  dirección</w:t>
-      </w:r>
-      <w:proofErr w:type="gramEnd"/>
-      <w:r>
-        <w:rPr>
-          <w:rFonts w:cs="Arial"/>
-        </w:rPr>
-        <w:t xml:space="preserve"> IP 197.15.22.160 se puede utilizar? ¿Por qué? ¿Por qué no?</w:t>
+        <w:t>¿La  dirección IP 197.15.22.160 se puede utilizar? ¿Por qué? ¿Por qué no?</w:t>
       </w:r>
     </w:p>
     <w:p>
@@ -4833,19 +6938,11 @@
           <w:rFonts w:cs="Arial"/>
         </w:rPr>
       </w:pPr>
-      <w:proofErr w:type="gramStart"/>
-      <w:r>
-        <w:rPr>
-          <w:rFonts w:cs="Arial"/>
-        </w:rPr>
-        <w:t>¿Están los hosts 197.</w:t>
-      </w:r>
-      <w:proofErr w:type="gramEnd"/>
-      <w:r>
-        <w:rPr>
-          <w:rFonts w:cs="Arial"/>
-        </w:rPr>
-        <w:t>15.22.126 y 197.15.22.129 en la misma subred? ¿Cómo lo sabes?</w:t>
+      <w:r>
+        <w:rPr>
+          <w:rFonts w:cs="Arial"/>
+        </w:rPr>
+        <w:t>¿Están los hosts 197.15.22.126 y 197.15.22.129 en la misma subred? ¿Cómo lo sabes?</w:t>
       </w:r>
     </w:p>
     <w:p>
@@ -5321,35 +7418,7 @@
         <w:rPr>
           <w:rFonts w:cs="Arial"/>
         </w:rPr>
-        <w:t xml:space="preserve">Dada la siguiente topología y la dirección IP 192.168.1.0/24, se nos pide que por medio de </w:t>
-      </w:r>
-      <w:proofErr w:type="spellStart"/>
-      <w:r>
-        <w:rPr>
-          <w:rFonts w:cs="Arial"/>
-        </w:rPr>
-        <w:t>subnetting</w:t>
-      </w:r>
-      <w:proofErr w:type="spellEnd"/>
-      <w:r>
-        <w:rPr>
-          <w:rFonts w:cs="Arial"/>
-        </w:rPr>
-        <w:t xml:space="preserve"> con VSLM obtengamos direccionamiento IP para los hosts de las 3 subredes y los enlaces entre los </w:t>
-      </w:r>
-      <w:proofErr w:type="spellStart"/>
-      <w:r>
-        <w:rPr>
-          <w:rFonts w:cs="Arial"/>
-        </w:rPr>
-        <w:t>routers</w:t>
-      </w:r>
-      <w:proofErr w:type="spellEnd"/>
-      <w:r>
-        <w:rPr>
-          <w:rFonts w:cs="Arial"/>
-        </w:rPr>
-        <w:t>.</w:t>
+        <w:t>Dada la siguiente topología y la dirección IP 192.168.1.0/24, se nos pide que por medio de subnetting con VSLM obtengamos direccionamiento IP para los hosts de las 3 subredes y los enlaces entre los routers.</w:t>
       </w:r>
     </w:p>
     <w:p>
@@ -5475,35 +7544,7 @@
         <w:rPr>
           <w:rFonts w:cs="Arial"/>
         </w:rPr>
-        <w:t xml:space="preserve">Dada la siguiente topología y la dirección IP de subred 172.16.128.0 /17, debemos mediante </w:t>
-      </w:r>
-      <w:proofErr w:type="spellStart"/>
-      <w:r>
-        <w:rPr>
-          <w:rFonts w:cs="Arial"/>
-        </w:rPr>
-        <w:t>subneteo</w:t>
-      </w:r>
-      <w:proofErr w:type="spellEnd"/>
-      <w:r>
-        <w:rPr>
-          <w:rFonts w:cs="Arial"/>
-        </w:rPr>
-        <w:t xml:space="preserve"> con VLSM obtener direccionamiento IP para los hosts de las 8 redes y los enlaces entre los </w:t>
-      </w:r>
-      <w:proofErr w:type="spellStart"/>
-      <w:r>
-        <w:rPr>
-          <w:rFonts w:cs="Arial"/>
-        </w:rPr>
-        <w:t>routers</w:t>
-      </w:r>
-      <w:proofErr w:type="spellEnd"/>
-      <w:r>
-        <w:rPr>
-          <w:rFonts w:cs="Arial"/>
-        </w:rPr>
-        <w:t>.</w:t>
+        <w:t>Dada la siguiente topología y la dirección IP de subred 172.16.128.0 /17, debemos mediante subneteo con VLSM obtener direccionamiento IP para los hosts de las 8 redes y los enlaces entre los routers.</w:t>
       </w:r>
     </w:p>
     <w:p>
@@ -5767,18 +7808,8 @@
             <w:sz w:val="32"/>
             <w:szCs w:val="32"/>
           </w:rPr>
-          <w:t xml:space="preserve">IP - </w:t>
+          <w:t>IP - Subneting</w:t>
         </w:r>
-        <w:proofErr w:type="spellStart"/>
-        <w:r>
-          <w:rPr>
-            <w:rFonts w:asciiTheme="majorHAnsi" w:eastAsiaTheme="majorEastAsia" w:hAnsiTheme="majorHAnsi" w:cstheme="majorBidi"/>
-            <w:sz w:val="32"/>
-            <w:szCs w:val="32"/>
-          </w:rPr>
-          <w:t>Subneting</w:t>
-        </w:r>
-        <w:proofErr w:type="spellEnd"/>
       </w:p>
     </w:sdtContent>
   </w:sdt>
@@ -6976,6 +9007,184 @@
           <w:tab w:val="num" w:pos="6480"/>
         </w:tabs>
         <w:ind w:left="6480" w:hanging="180"/>
+      </w:pPr>
+    </w:lvl>
+  </w:abstractNum>
+  <w:abstractNum w:abstractNumId="11" w15:restartNumberingAfterBreak="0">
+    <w:nsid w:val="6A423F1E"/>
+    <w:multiLevelType w:val="hybridMultilevel"/>
+    <w:tmpl w:val="0E8208EC"/>
+    <w:lvl w:ilvl="0" w:tplc="0C0A0017">
+      <w:start w:val="1"/>
+      <w:numFmt w:val="lowerLetter"/>
+      <w:lvlText w:val="%1)"/>
+      <w:lvlJc w:val="left"/>
+      <w:pPr>
+        <w:ind w:left="720" w:hanging="360"/>
+      </w:pPr>
+      <w:rPr>
+        <w:rFonts w:hint="default"/>
+      </w:rPr>
+    </w:lvl>
+    <w:lvl w:ilvl="1" w:tplc="0C0A0019" w:tentative="1">
+      <w:start w:val="1"/>
+      <w:numFmt w:val="lowerLetter"/>
+      <w:lvlText w:val="%2."/>
+      <w:lvlJc w:val="left"/>
+      <w:pPr>
+        <w:ind w:left="1440" w:hanging="360"/>
+      </w:pPr>
+    </w:lvl>
+    <w:lvl w:ilvl="2" w:tplc="0C0A001B" w:tentative="1">
+      <w:start w:val="1"/>
+      <w:numFmt w:val="lowerRoman"/>
+      <w:lvlText w:val="%3."/>
+      <w:lvlJc w:val="right"/>
+      <w:pPr>
+        <w:ind w:left="2160" w:hanging="180"/>
+      </w:pPr>
+    </w:lvl>
+    <w:lvl w:ilvl="3" w:tplc="0C0A000F" w:tentative="1">
+      <w:start w:val="1"/>
+      <w:numFmt w:val="decimal"/>
+      <w:lvlText w:val="%4."/>
+      <w:lvlJc w:val="left"/>
+      <w:pPr>
+        <w:ind w:left="2880" w:hanging="360"/>
+      </w:pPr>
+    </w:lvl>
+    <w:lvl w:ilvl="4" w:tplc="0C0A0019" w:tentative="1">
+      <w:start w:val="1"/>
+      <w:numFmt w:val="lowerLetter"/>
+      <w:lvlText w:val="%5."/>
+      <w:lvlJc w:val="left"/>
+      <w:pPr>
+        <w:ind w:left="3600" w:hanging="360"/>
+      </w:pPr>
+    </w:lvl>
+    <w:lvl w:ilvl="5" w:tplc="0C0A001B" w:tentative="1">
+      <w:start w:val="1"/>
+      <w:numFmt w:val="lowerRoman"/>
+      <w:lvlText w:val="%6."/>
+      <w:lvlJc w:val="right"/>
+      <w:pPr>
+        <w:ind w:left="4320" w:hanging="180"/>
+      </w:pPr>
+    </w:lvl>
+    <w:lvl w:ilvl="6" w:tplc="0C0A000F" w:tentative="1">
+      <w:start w:val="1"/>
+      <w:numFmt w:val="decimal"/>
+      <w:lvlText w:val="%7."/>
+      <w:lvlJc w:val="left"/>
+      <w:pPr>
+        <w:ind w:left="5040" w:hanging="360"/>
+      </w:pPr>
+    </w:lvl>
+    <w:lvl w:ilvl="7" w:tplc="0C0A0019" w:tentative="1">
+      <w:start w:val="1"/>
+      <w:numFmt w:val="lowerLetter"/>
+      <w:lvlText w:val="%8."/>
+      <w:lvlJc w:val="left"/>
+      <w:pPr>
+        <w:ind w:left="5760" w:hanging="360"/>
+      </w:pPr>
+    </w:lvl>
+    <w:lvl w:ilvl="8" w:tplc="0C0A001B" w:tentative="1">
+      <w:start w:val="1"/>
+      <w:numFmt w:val="lowerRoman"/>
+      <w:lvlText w:val="%9."/>
+      <w:lvlJc w:val="right"/>
+      <w:pPr>
+        <w:ind w:left="6480" w:hanging="180"/>
+      </w:pPr>
+    </w:lvl>
+  </w:abstractNum>
+  <w:abstractNum w:abstractNumId="12" w15:restartNumberingAfterBreak="0">
+    <w:nsid w:val="71052DE1"/>
+    <w:multiLevelType w:val="hybridMultilevel"/>
+    <w:tmpl w:val="1160CE82"/>
+    <w:lvl w:ilvl="0" w:tplc="CE22A778">
+      <w:start w:val="1"/>
+      <w:numFmt w:val="upperLetter"/>
+      <w:lvlText w:val="%1."/>
+      <w:lvlJc w:val="left"/>
+      <w:pPr>
+        <w:ind w:left="1069" w:hanging="360"/>
+      </w:pPr>
+      <w:rPr>
+        <w:rFonts w:hint="default"/>
+      </w:rPr>
+    </w:lvl>
+    <w:lvl w:ilvl="1" w:tplc="0C0A0019" w:tentative="1">
+      <w:start w:val="1"/>
+      <w:numFmt w:val="lowerLetter"/>
+      <w:lvlText w:val="%2."/>
+      <w:lvlJc w:val="left"/>
+      <w:pPr>
+        <w:ind w:left="1789" w:hanging="360"/>
+      </w:pPr>
+    </w:lvl>
+    <w:lvl w:ilvl="2" w:tplc="0C0A001B" w:tentative="1">
+      <w:start w:val="1"/>
+      <w:numFmt w:val="lowerRoman"/>
+      <w:lvlText w:val="%3."/>
+      <w:lvlJc w:val="right"/>
+      <w:pPr>
+        <w:ind w:left="2509" w:hanging="180"/>
+      </w:pPr>
+    </w:lvl>
+    <w:lvl w:ilvl="3" w:tplc="0C0A000F" w:tentative="1">
+      <w:start w:val="1"/>
+      <w:numFmt w:val="decimal"/>
+      <w:lvlText w:val="%4."/>
+      <w:lvlJc w:val="left"/>
+      <w:pPr>
+        <w:ind w:left="3229" w:hanging="360"/>
+      </w:pPr>
+    </w:lvl>
+    <w:lvl w:ilvl="4" w:tplc="0C0A0019" w:tentative="1">
+      <w:start w:val="1"/>
+      <w:numFmt w:val="lowerLetter"/>
+      <w:lvlText w:val="%5."/>
+      <w:lvlJc w:val="left"/>
+      <w:pPr>
+        <w:ind w:left="3949" w:hanging="360"/>
+      </w:pPr>
+    </w:lvl>
+    <w:lvl w:ilvl="5" w:tplc="0C0A001B" w:tentative="1">
+      <w:start w:val="1"/>
+      <w:numFmt w:val="lowerRoman"/>
+      <w:lvlText w:val="%6."/>
+      <w:lvlJc w:val="right"/>
+      <w:pPr>
+        <w:ind w:left="4669" w:hanging="180"/>
+      </w:pPr>
+    </w:lvl>
+    <w:lvl w:ilvl="6" w:tplc="0C0A000F" w:tentative="1">
+      <w:start w:val="1"/>
+      <w:numFmt w:val="decimal"/>
+      <w:lvlText w:val="%7."/>
+      <w:lvlJc w:val="left"/>
+      <w:pPr>
+        <w:ind w:left="5389" w:hanging="360"/>
+      </w:pPr>
+    </w:lvl>
+    <w:lvl w:ilvl="7" w:tplc="0C0A0019" w:tentative="1">
+      <w:start w:val="1"/>
+      <w:numFmt w:val="lowerLetter"/>
+      <w:lvlText w:val="%8."/>
+      <w:lvlJc w:val="left"/>
+      <w:pPr>
+        <w:ind w:left="6109" w:hanging="360"/>
+      </w:pPr>
+    </w:lvl>
+    <w:lvl w:ilvl="8" w:tplc="0C0A001B" w:tentative="1">
+      <w:start w:val="1"/>
+      <w:numFmt w:val="lowerRoman"/>
+      <w:lvlText w:val="%9."/>
+      <w:lvlJc w:val="right"/>
+      <w:pPr>
+        <w:ind w:left="6829" w:hanging="180"/>
       </w:pPr>
     </w:lvl>
   </w:abstractNum>
@@ -7011,6 +9220,12 @@
   </w:num>
   <w:num w:numId="11">
     <w:abstractNumId w:val="8"/>
+  </w:num>
+  <w:num w:numId="12">
+    <w:abstractNumId w:val="12"/>
+  </w:num>
+  <w:num w:numId="13">
+    <w:abstractNumId w:val="11"/>
   </w:num>
   <w:numIdMacAtCleanup w:val="11"/>
 </w:numbering>
@@ -7772,6 +9987,7 @@
     <w:sig w:usb0="E0002EFF" w:usb1="C000785B" w:usb2="00000009" w:usb3="00000000" w:csb0="000001FF" w:csb1="00000000"/>
   </w:font>
   <w:font w:name="Arial Unicode MS">
+    <w:altName w:val="Yu Gothic"/>
     <w:panose1 w:val="020B0604020202020204"/>
     <w:charset w:val="80"/>
     <w:family w:val="swiss"/>
@@ -7863,6 +10079,7 @@
     <w:rsid w:val="00761E70"/>
     <w:rsid w:val="008916ED"/>
     <w:rsid w:val="008C1408"/>
+    <w:rsid w:val="00994C74"/>
     <w:rsid w:val="009C559E"/>
     <w:rsid w:val="00A72C0E"/>
     <w:rsid w:val="00C12115"/>

</xml_diff>